<commit_message>
corrección y anexo de manuales
</commit_message>
<xml_diff>
--- a/ConfeWare_Trimeste IV/Manual de usuario.docx
+++ b/ConfeWare_Trimeste IV/Manual de usuario.docx
@@ -39,6 +39,77 @@
       </w:pPr>
       <w:r>
         <w:rPr>
+          <w:noProof/>
+          <w:color w:val="A5A5A5" w:themeColor="accent3"/>
+          <w:sz w:val="56"/>
+          <w:lang w:eastAsia="es-ES"/>
+        </w:rPr>
+        <w:drawing>
+          <wp:anchor distT="0" distB="0" distL="114300" distR="114300" simplePos="0" relativeHeight="251677696" behindDoc="0" locked="0" layoutInCell="1" allowOverlap="1">
+            <wp:simplePos x="0" y="0"/>
+            <wp:positionH relativeFrom="column">
+              <wp:posOffset>-370840</wp:posOffset>
+            </wp:positionH>
+            <wp:positionV relativeFrom="paragraph">
+              <wp:posOffset>1169670</wp:posOffset>
+            </wp:positionV>
+            <wp:extent cx="6127115" cy="4272280"/>
+            <wp:effectExtent l="0" t="0" r="6985" b="0"/>
+            <wp:wrapThrough wrapText="bothSides">
+              <wp:wrapPolygon edited="0">
+                <wp:start x="0" y="0"/>
+                <wp:lineTo x="0" y="21478"/>
+                <wp:lineTo x="21557" y="21478"/>
+                <wp:lineTo x="21557" y="0"/>
+                <wp:lineTo x="0" y="0"/>
+              </wp:wrapPolygon>
+            </wp:wrapThrough>
+            <wp:docPr id="20" name="Imagen 20"/>
+            <wp:cNvGraphicFramePr>
+              <a:graphicFrameLocks xmlns:a="http://schemas.openxmlformats.org/drawingml/2006/main" noChangeAspect="1"/>
+            </wp:cNvGraphicFramePr>
+            <a:graphic xmlns:a="http://schemas.openxmlformats.org/drawingml/2006/main">
+              <a:graphicData uri="http://schemas.openxmlformats.org/drawingml/2006/picture">
+                <pic:pic xmlns:pic="http://schemas.openxmlformats.org/drawingml/2006/picture">
+                  <pic:nvPicPr>
+                    <pic:cNvPr id="20" name="logo.JPG"/>
+                    <pic:cNvPicPr/>
+                  </pic:nvPicPr>
+                  <pic:blipFill>
+                    <a:blip r:embed="rId8">
+                      <a:extLst>
+                        <a:ext uri="{28A0092B-C50C-407E-A947-70E740481C1C}">
+                          <a14:useLocalDpi xmlns:a14="http://schemas.microsoft.com/office/drawing/2010/main" val="0"/>
+                        </a:ext>
+                      </a:extLst>
+                    </a:blip>
+                    <a:stretch>
+                      <a:fillRect/>
+                    </a:stretch>
+                  </pic:blipFill>
+                  <pic:spPr>
+                    <a:xfrm>
+                      <a:off x="0" y="0"/>
+                      <a:ext cx="6127115" cy="4272280"/>
+                    </a:xfrm>
+                    <a:prstGeom prst="rect">
+                      <a:avLst/>
+                    </a:prstGeom>
+                  </pic:spPr>
+                </pic:pic>
+              </a:graphicData>
+            </a:graphic>
+            <wp14:sizeRelH relativeFrom="page">
+              <wp14:pctWidth>0</wp14:pctWidth>
+            </wp14:sizeRelH>
+            <wp14:sizeRelV relativeFrom="page">
+              <wp14:pctHeight>0</wp14:pctHeight>
+            </wp14:sizeRelV>
+          </wp:anchor>
+        </w:drawing>
+      </w:r>
+      <w:r>
+        <w:rPr>
           <w:color w:val="A5A5A5" w:themeColor="accent3"/>
           <w:sz w:val="96"/>
           <w:lang w:val="es-419"/>
@@ -143,12 +214,13 @@
           </w14:textFill>
         </w:rPr>
       </w:pPr>
-      <w:r>
-        <w:rPr>
-          <w:noProof/>
+    </w:p>
+    <w:p>
+      <w:pPr>
+        <w:rPr>
           <w:color w:val="A5A5A5" w:themeColor="accent3"/>
           <w:sz w:val="56"/>
-          <w:lang w:eastAsia="es-ES"/>
+          <w:lang w:val="es-419"/>
           <w14:reflection w14:blurRad="6350" w14:stA="53000" w14:stPos="0" w14:endA="300" w14:endPos="35500" w14:dist="0" w14:dir="5400000" w14:fadeDir="5400000" w14:sx="100000" w14:sy="-90000" w14:kx="0" w14:ky="0" w14:algn="bl"/>
           <w14:textOutline w14:w="0" w14:cap="flat" w14:cmpd="sng" w14:algn="ctr">
             <w14:noFill/>
@@ -177,58 +249,8 @@
             </w14:gradFill>
           </w14:textFill>
         </w:rPr>
-        <w:drawing>
-          <wp:inline distT="0" distB="0" distL="0" distR="0">
-            <wp:extent cx="5342255" cy="4124325"/>
-            <wp:effectExtent l="0" t="0" r="0" b="9525"/>
-            <wp:docPr id="1" name="Imagen 1" descr="C:\Users\SENA\Downloads\logo.JPG"/>
-            <wp:cNvGraphicFramePr>
-              <a:graphicFrameLocks xmlns:a="http://schemas.openxmlformats.org/drawingml/2006/main" noChangeAspect="1"/>
-            </wp:cNvGraphicFramePr>
-            <a:graphic xmlns:a="http://schemas.openxmlformats.org/drawingml/2006/main">
-              <a:graphicData uri="http://schemas.openxmlformats.org/drawingml/2006/picture">
-                <pic:pic xmlns:pic="http://schemas.openxmlformats.org/drawingml/2006/picture">
-                  <pic:nvPicPr>
-                    <pic:cNvPr id="0" name="Picture 1" descr="C:\Users\SENA\Downloads\logo.JPG"/>
-                    <pic:cNvPicPr>
-                      <a:picLocks noChangeAspect="1" noChangeArrowheads="1"/>
-                    </pic:cNvPicPr>
-                  </pic:nvPicPr>
-                  <pic:blipFill>
-                    <a:blip r:embed="rId8">
-                      <a:extLst>
-                        <a:ext uri="{28A0092B-C50C-407E-A947-70E740481C1C}">
-                          <a14:useLocalDpi xmlns:a14="http://schemas.microsoft.com/office/drawing/2010/main" val="0"/>
-                        </a:ext>
-                      </a:extLst>
-                    </a:blip>
-                    <a:srcRect/>
-                    <a:stretch>
-                      <a:fillRect/>
-                    </a:stretch>
-                  </pic:blipFill>
-                  <pic:spPr bwMode="auto">
-                    <a:xfrm>
-                      <a:off x="0" y="0"/>
-                      <a:ext cx="5359641" cy="4137747"/>
-                    </a:xfrm>
-                    <a:prstGeom prst="rect">
-                      <a:avLst/>
-                    </a:prstGeom>
-                    <a:noFill/>
-                    <a:ln>
-                      <a:noFill/>
-                    </a:ln>
-                  </pic:spPr>
-                </pic:pic>
-              </a:graphicData>
-            </a:graphic>
-          </wp:inline>
-        </w:drawing>
-      </w:r>
-    </w:p>
-    <w:p>
-      <w:pPr>
+      </w:pPr>
+      <w:r>
         <w:rPr>
           <w:color w:val="A5A5A5" w:themeColor="accent3"/>
           <w:sz w:val="56"/>
@@ -261,40 +283,6 @@
             </w14:gradFill>
           </w14:textFill>
         </w:rPr>
-      </w:pPr>
-      <w:r>
-        <w:rPr>
-          <w:color w:val="A5A5A5" w:themeColor="accent3"/>
-          <w:sz w:val="56"/>
-          <w:lang w:val="es-419"/>
-          <w14:reflection w14:blurRad="6350" w14:stA="53000" w14:stPos="0" w14:endA="300" w14:endPos="35500" w14:dist="0" w14:dir="5400000" w14:fadeDir="5400000" w14:sx="100000" w14:sy="-90000" w14:kx="0" w14:ky="0" w14:algn="bl"/>
-          <w14:textOutline w14:w="0" w14:cap="flat" w14:cmpd="sng" w14:algn="ctr">
-            <w14:noFill/>
-            <w14:prstDash w14:val="solid"/>
-            <w14:round/>
-          </w14:textOutline>
-          <w14:textFill>
-            <w14:gradFill>
-              <w14:gsLst>
-                <w14:gs w14:pos="0">
-                  <w14:schemeClr w14:val="accent5">
-                    <w14:lumMod w14:val="50000"/>
-                  </w14:schemeClr>
-                </w14:gs>
-                <w14:gs w14:pos="50000">
-                  <w14:schemeClr w14:val="accent5"/>
-                </w14:gs>
-                <w14:gs w14:pos="100000">
-                  <w14:schemeClr w14:val="accent5">
-                    <w14:lumMod w14:val="60000"/>
-                    <w14:lumOff w14:val="40000"/>
-                  </w14:schemeClr>
-                </w14:gs>
-              </w14:gsLst>
-              <w14:lin w14:ang="5400000" w14:scaled="0"/>
-            </w14:gradFill>
-          </w14:textFill>
-        </w:rPr>
         <w:br w:type="page"/>
       </w:r>
     </w:p>
@@ -1327,25 +1315,7 @@
           </w14:textOutline>
         </w:rPr>
         <w:lastRenderedPageBreak/>
-        <w:t xml:space="preserve"> </w:t>
-      </w:r>
-      <w:r>
-        <w:rPr>
-          <w:color w:val="000000" w:themeColor="text1"/>
-          <w:sz w:val="36"/>
-          <w:lang w:val="es-419"/>
-          <w14:shadow w14:blurRad="38100" w14:dist="19050" w14:dir="2700000" w14:sx="100000" w14:sy="100000" w14:kx="0" w14:ky="0" w14:algn="tl">
-            <w14:schemeClr w14:val="dk1">
-              <w14:alpha w14:val="60000"/>
-            </w14:schemeClr>
-          </w14:shadow>
-          <w14:textOutline w14:w="0" w14:cap="flat" w14:cmpd="sng" w14:algn="ctr">
-            <w14:noFill/>
-            <w14:prstDash w14:val="solid"/>
-            <w14:round/>
-          </w14:textOutline>
-        </w:rPr>
-        <w:t>Acceso a la Aplicación</w:t>
+        <w:t xml:space="preserve"> Acceso a la Aplicación</w:t>
       </w:r>
     </w:p>
     <w:p>
@@ -1429,7 +1399,6 @@
     <w:p>
       <w:pPr>
         <w:pStyle w:val="Prrafodelista"/>
-        <w:jc w:val="both"/>
         <w:rPr>
           <w:color w:val="000000" w:themeColor="text1"/>
           <w:sz w:val="36"/>
@@ -1454,10 +1423,10 @@
           <w:lang w:eastAsia="es-ES"/>
         </w:rPr>
         <w:drawing>
-          <wp:inline distT="0" distB="0" distL="0" distR="0" wp14:anchorId="77E6F580" wp14:editId="72653552">
-            <wp:extent cx="4877481" cy="3715268"/>
-            <wp:effectExtent l="0" t="0" r="0" b="0"/>
-            <wp:docPr id="4" name="Imagen 4"/>
+          <wp:inline distT="0" distB="0" distL="0" distR="0">
+            <wp:extent cx="4724400" cy="4600575"/>
+            <wp:effectExtent l="0" t="0" r="0" b="9525"/>
+            <wp:docPr id="3" name="Imagen 3"/>
             <wp:cNvGraphicFramePr>
               <a:graphicFrameLocks xmlns:a="http://schemas.openxmlformats.org/drawingml/2006/main" noChangeAspect="1"/>
             </wp:cNvGraphicFramePr>
@@ -1465,7 +1434,7 @@
               <a:graphicData uri="http://schemas.openxmlformats.org/drawingml/2006/picture">
                 <pic:pic xmlns:pic="http://schemas.openxmlformats.org/drawingml/2006/picture">
                   <pic:nvPicPr>
-                    <pic:cNvPr id="4" name="inhicio.PNG"/>
+                    <pic:cNvPr id="3" name="Inicio.JPG"/>
                     <pic:cNvPicPr/>
                   </pic:nvPicPr>
                   <pic:blipFill>
@@ -1483,7 +1452,7 @@
                   <pic:spPr>
                     <a:xfrm>
                       <a:off x="0" y="0"/>
-                      <a:ext cx="4877481" cy="3715268"/>
+                      <a:ext cx="4724400" cy="4600575"/>
                     </a:xfrm>
                     <a:prstGeom prst="rect">
                       <a:avLst/>
@@ -1499,26 +1468,6 @@
     <w:p>
       <w:pPr>
         <w:pStyle w:val="Prrafodelista"/>
-        <w:rPr>
-          <w:color w:val="000000" w:themeColor="text1"/>
-          <w:sz w:val="36"/>
-          <w:lang w:val="es-419"/>
-          <w14:shadow w14:blurRad="38100" w14:dist="19050" w14:dir="2700000" w14:sx="100000" w14:sy="100000" w14:kx="0" w14:ky="0" w14:algn="tl">
-            <w14:schemeClr w14:val="dk1">
-              <w14:alpha w14:val="60000"/>
-            </w14:schemeClr>
-          </w14:shadow>
-          <w14:textOutline w14:w="0" w14:cap="flat" w14:cmpd="sng" w14:algn="ctr">
-            <w14:noFill/>
-            <w14:prstDash w14:val="solid"/>
-            <w14:round/>
-          </w14:textOutline>
-        </w:rPr>
-      </w:pPr>
-    </w:p>
-    <w:p>
-      <w:pPr>
-        <w:pStyle w:val="Prrafodelista"/>
         <w:ind w:left="1080"/>
         <w:rPr>
           <w:color w:val="000000" w:themeColor="text1"/>
@@ -1634,54 +1583,14 @@
       </w:pPr>
       <w:r>
         <w:rPr>
-          <w:color w:val="000000" w:themeColor="text1"/>
-          <w:sz w:val="36"/>
-          <w:lang w:val="es-419"/>
-          <w14:shadow w14:blurRad="38100" w14:dist="19050" w14:dir="2700000" w14:sx="100000" w14:sy="100000" w14:kx="0" w14:ky="0" w14:algn="tl">
-            <w14:schemeClr w14:val="dk1">
-              <w14:alpha w14:val="60000"/>
-            </w14:schemeClr>
-          </w14:shadow>
-          <w14:textOutline w14:w="0" w14:cap="flat" w14:cmpd="sng" w14:algn="ctr">
-            <w14:noFill/>
-            <w14:prstDash w14:val="solid"/>
-            <w14:round/>
-          </w14:textOutline>
-        </w:rPr>
-        <w:t xml:space="preserve"> </w:t>
-      </w:r>
-    </w:p>
-    <w:p>
-      <w:pPr>
-        <w:pStyle w:val="Prrafodelista"/>
-        <w:rPr>
-          <w:color w:val="000000" w:themeColor="text1"/>
-          <w:sz w:val="36"/>
-          <w:lang w:val="es-419"/>
-          <w14:shadow w14:blurRad="38100" w14:dist="19050" w14:dir="2700000" w14:sx="100000" w14:sy="100000" w14:kx="0" w14:ky="0" w14:algn="tl">
-            <w14:schemeClr w14:val="dk1">
-              <w14:alpha w14:val="60000"/>
-            </w14:schemeClr>
-          </w14:shadow>
-          <w14:textOutline w14:w="0" w14:cap="flat" w14:cmpd="sng" w14:algn="ctr">
-            <w14:noFill/>
-            <w14:prstDash w14:val="solid"/>
-            <w14:round/>
-          </w14:textOutline>
-        </w:rPr>
-      </w:pPr>
-      <w:r>
-        <w:rPr>
           <w:noProof/>
-          <w:color w:val="000000" w:themeColor="text1"/>
-          <w:sz w:val="36"/>
           <w:lang w:eastAsia="es-ES"/>
         </w:rPr>
         <w:drawing>
-          <wp:inline distT="0" distB="0" distL="0" distR="0" wp14:anchorId="519FCF9F" wp14:editId="7AECE791">
-            <wp:extent cx="5029200" cy="4295775"/>
-            <wp:effectExtent l="0" t="0" r="0" b="9525"/>
-            <wp:docPr id="5" name="Imagen 5"/>
+          <wp:inline distT="0" distB="0" distL="0" distR="0" wp14:anchorId="7AC90522" wp14:editId="0DCA89F5">
+            <wp:extent cx="5400040" cy="4410710"/>
+            <wp:effectExtent l="0" t="0" r="0" b="8890"/>
+            <wp:docPr id="1" name="Imagen 1"/>
             <wp:cNvGraphicFramePr>
               <a:graphicFrameLocks xmlns:a="http://schemas.openxmlformats.org/drawingml/2006/main" noChangeAspect="1"/>
             </wp:cNvGraphicFramePr>
@@ -1689,17 +1598,11 @@
               <a:graphicData uri="http://schemas.openxmlformats.org/drawingml/2006/picture">
                 <pic:pic xmlns:pic="http://schemas.openxmlformats.org/drawingml/2006/picture">
                   <pic:nvPicPr>
-                    <pic:cNvPr id="5" name="registro.PNG"/>
+                    <pic:cNvPr id="1" name=""/>
                     <pic:cNvPicPr/>
                   </pic:nvPicPr>
                   <pic:blipFill>
-                    <a:blip r:embed="rId10">
-                      <a:extLst>
-                        <a:ext uri="{28A0092B-C50C-407E-A947-70E740481C1C}">
-                          <a14:useLocalDpi xmlns:a14="http://schemas.microsoft.com/office/drawing/2010/main" val="0"/>
-                        </a:ext>
-                      </a:extLst>
-                    </a:blip>
+                    <a:blip r:embed="rId10"/>
                     <a:stretch>
                       <a:fillRect/>
                     </a:stretch>
@@ -1707,7 +1610,7 @@
                   <pic:spPr>
                     <a:xfrm>
                       <a:off x="0" y="0"/>
-                      <a:ext cx="5029911" cy="4296382"/>
+                      <a:ext cx="5400040" cy="4410710"/>
                     </a:xfrm>
                     <a:prstGeom prst="rect">
                       <a:avLst/>
@@ -1719,6 +1622,44 @@
           </wp:inline>
         </w:drawing>
       </w:r>
+      <w:r>
+        <w:rPr>
+          <w:color w:val="000000" w:themeColor="text1"/>
+          <w:sz w:val="36"/>
+          <w:lang w:val="es-419"/>
+          <w14:shadow w14:blurRad="38100" w14:dist="19050" w14:dir="2700000" w14:sx="100000" w14:sy="100000" w14:kx="0" w14:ky="0" w14:algn="tl">
+            <w14:schemeClr w14:val="dk1">
+              <w14:alpha w14:val="60000"/>
+            </w14:schemeClr>
+          </w14:shadow>
+          <w14:textOutline w14:w="0" w14:cap="flat" w14:cmpd="sng" w14:algn="ctr">
+            <w14:noFill/>
+            <w14:prstDash w14:val="solid"/>
+            <w14:round/>
+          </w14:textOutline>
+        </w:rPr>
+        <w:t xml:space="preserve"> </w:t>
+      </w:r>
+    </w:p>
+    <w:p>
+      <w:pPr>
+        <w:pStyle w:val="Prrafodelista"/>
+        <w:rPr>
+          <w:color w:val="000000" w:themeColor="text1"/>
+          <w:sz w:val="36"/>
+          <w:lang w:val="es-419"/>
+          <w14:shadow w14:blurRad="38100" w14:dist="19050" w14:dir="2700000" w14:sx="100000" w14:sy="100000" w14:kx="0" w14:ky="0" w14:algn="tl">
+            <w14:schemeClr w14:val="dk1">
+              <w14:alpha w14:val="60000"/>
+            </w14:schemeClr>
+          </w14:shadow>
+          <w14:textOutline w14:w="0" w14:cap="flat" w14:cmpd="sng" w14:algn="ctr">
+            <w14:noFill/>
+            <w14:prstDash w14:val="solid"/>
+            <w14:round/>
+          </w14:textOutline>
+        </w:rPr>
+      </w:pPr>
     </w:p>
     <w:p>
       <w:pPr>
@@ -1912,26 +1853,6 @@
           </w14:textOutline>
         </w:rPr>
       </w:pPr>
-    </w:p>
-    <w:p>
-      <w:pPr>
-        <w:pStyle w:val="Prrafodelista"/>
-        <w:rPr>
-          <w:color w:val="000000" w:themeColor="text1"/>
-          <w:sz w:val="36"/>
-          <w:lang w:val="es-419"/>
-          <w14:shadow w14:blurRad="38100" w14:dist="19050" w14:dir="2700000" w14:sx="100000" w14:sy="100000" w14:kx="0" w14:ky="0" w14:algn="tl">
-            <w14:schemeClr w14:val="dk1">
-              <w14:alpha w14:val="60000"/>
-            </w14:schemeClr>
-          </w14:shadow>
-          <w14:textOutline w14:w="0" w14:cap="flat" w14:cmpd="sng" w14:algn="ctr">
-            <w14:noFill/>
-            <w14:prstDash w14:val="solid"/>
-            <w14:round/>
-          </w14:textOutline>
-        </w:rPr>
-      </w:pPr>
       <w:r>
         <w:rPr>
           <w:color w:val="000000" w:themeColor="text1"/>
@@ -2048,88 +1969,30 @@
       </w:pPr>
       <w:r>
         <w:rPr>
-          <w:color w:val="000000" w:themeColor="text1"/>
-          <w:sz w:val="36"/>
-          <w:lang w:val="es-419"/>
-          <w14:shadow w14:blurRad="38100" w14:dist="19050" w14:dir="2700000" w14:sx="100000" w14:sy="100000" w14:kx="0" w14:ky="0" w14:algn="tl">
-            <w14:schemeClr w14:val="dk1">
-              <w14:alpha w14:val="60000"/>
-            </w14:schemeClr>
-          </w14:shadow>
-          <w14:textOutline w14:w="0" w14:cap="flat" w14:cmpd="sng" w14:algn="ctr">
-            <w14:noFill/>
-            <w14:prstDash w14:val="solid"/>
-            <w14:round/>
-          </w14:textOutline>
-        </w:rPr>
-        <w:t>4) C</w:t>
-      </w:r>
-      <w:r>
-        <w:rPr>
-          <w:color w:val="000000" w:themeColor="text1"/>
-          <w:sz w:val="36"/>
-          <w:lang w:val="es-419"/>
-          <w14:shadow w14:blurRad="38100" w14:dist="19050" w14:dir="2700000" w14:sx="100000" w14:sy="100000" w14:kx="0" w14:ky="0" w14:algn="tl">
-            <w14:schemeClr w14:val="dk1">
-              <w14:alpha w14:val="60000"/>
-            </w14:schemeClr>
-          </w14:shadow>
-          <w14:textOutline w14:w="0" w14:cap="flat" w14:cmpd="sng" w14:algn="ctr">
-            <w14:noFill/>
-            <w14:prstDash w14:val="solid"/>
-            <w14:round/>
-          </w14:textOutline>
-        </w:rPr>
-        <w:t>alidad de producción.</w:t>
-      </w:r>
-    </w:p>
-    <w:p>
-      <w:pPr>
-        <w:pStyle w:val="Prrafodelista"/>
-        <w:rPr>
-          <w:color w:val="000000" w:themeColor="text1"/>
-          <w:sz w:val="36"/>
-          <w:lang w:val="es-419"/>
-          <w14:shadow w14:blurRad="38100" w14:dist="19050" w14:dir="2700000" w14:sx="100000" w14:sy="100000" w14:kx="0" w14:ky="0" w14:algn="tl">
-            <w14:schemeClr w14:val="dk1">
-              <w14:alpha w14:val="60000"/>
-            </w14:schemeClr>
-          </w14:shadow>
-          <w14:textOutline w14:w="0" w14:cap="flat" w14:cmpd="sng" w14:algn="ctr">
-            <w14:noFill/>
-            <w14:prstDash w14:val="solid"/>
-            <w14:round/>
-          </w14:textOutline>
-        </w:rPr>
-      </w:pPr>
-      <w:r>
-        <w:rPr>
           <w:noProof/>
-          <w:color w:val="000000" w:themeColor="text1"/>
-          <w:sz w:val="36"/>
           <w:lang w:eastAsia="es-ES"/>
         </w:rPr>
         <w:drawing>
-          <wp:anchor distT="0" distB="0" distL="114300" distR="114300" simplePos="0" relativeHeight="251658240" behindDoc="0" locked="0" layoutInCell="1" allowOverlap="1">
+          <wp:anchor distT="0" distB="0" distL="114300" distR="114300" simplePos="0" relativeHeight="251678720" behindDoc="0" locked="0" layoutInCell="1" allowOverlap="1">
             <wp:simplePos x="0" y="0"/>
-            <wp:positionH relativeFrom="column">
-              <wp:posOffset>453390</wp:posOffset>
+            <wp:positionH relativeFrom="margin">
+              <wp:align>right</wp:align>
             </wp:positionH>
             <wp:positionV relativeFrom="paragraph">
-              <wp:posOffset>475615</wp:posOffset>
+              <wp:posOffset>486410</wp:posOffset>
             </wp:positionV>
-            <wp:extent cx="4810796" cy="3839111"/>
+            <wp:extent cx="5029200" cy="3857625"/>
             <wp:effectExtent l="0" t="0" r="0" b="9525"/>
             <wp:wrapThrough wrapText="bothSides">
               <wp:wrapPolygon edited="0">
                 <wp:start x="0" y="0"/>
-                <wp:lineTo x="0" y="21546"/>
-                <wp:lineTo x="21469" y="21546"/>
-                <wp:lineTo x="21469" y="0"/>
+                <wp:lineTo x="0" y="21547"/>
+                <wp:lineTo x="21518" y="21547"/>
+                <wp:lineTo x="21518" y="0"/>
                 <wp:lineTo x="0" y="0"/>
               </wp:wrapPolygon>
             </wp:wrapThrough>
-            <wp:docPr id="7" name="Imagen 7"/>
+            <wp:docPr id="2" name="Imagen 2"/>
             <wp:cNvGraphicFramePr>
               <a:graphicFrameLocks xmlns:a="http://schemas.openxmlformats.org/drawingml/2006/main" noChangeAspect="1"/>
             </wp:cNvGraphicFramePr>
@@ -2137,7 +2000,7 @@
               <a:graphicData uri="http://schemas.openxmlformats.org/drawingml/2006/picture">
                 <pic:pic xmlns:pic="http://schemas.openxmlformats.org/drawingml/2006/picture">
                   <pic:nvPicPr>
-                    <pic:cNvPr id="7" name="Funcionalidades.PNG"/>
+                    <pic:cNvPr id="1" name=""/>
                     <pic:cNvPicPr/>
                   </pic:nvPicPr>
                   <pic:blipFill>
@@ -2155,7 +2018,7 @@
                   <pic:spPr>
                     <a:xfrm>
                       <a:off x="0" y="0"/>
-                      <a:ext cx="4810796" cy="3839111"/>
+                      <a:ext cx="5029200" cy="3857625"/>
                     </a:xfrm>
                     <a:prstGeom prst="rect">
                       <a:avLst/>
@@ -2173,63 +2036,101 @@
           </wp:anchor>
         </w:drawing>
       </w:r>
-    </w:p>
-    <w:p>
-      <w:pPr>
-        <w:pStyle w:val="Prrafodelista"/>
-        <w:rPr>
-          <w:color w:val="000000" w:themeColor="text1"/>
-          <w:sz w:val="36"/>
-          <w:lang w:val="es-419"/>
-          <w14:shadow w14:blurRad="38100" w14:dist="19050" w14:dir="2700000" w14:sx="100000" w14:sy="100000" w14:kx="0" w14:ky="0" w14:algn="tl">
-            <w14:schemeClr w14:val="dk1">
-              <w14:alpha w14:val="60000"/>
-            </w14:schemeClr>
-          </w14:shadow>
-          <w14:textOutline w14:w="0" w14:cap="flat" w14:cmpd="sng" w14:algn="ctr">
-            <w14:noFill/>
-            <w14:prstDash w14:val="solid"/>
-            <w14:round/>
-          </w14:textOutline>
-        </w:rPr>
-      </w:pPr>
-    </w:p>
-    <w:p>
-      <w:pPr>
-        <w:rPr>
-          <w:color w:val="000000" w:themeColor="text1"/>
-          <w:sz w:val="36"/>
-          <w:lang w:val="es-419"/>
-          <w14:shadow w14:blurRad="38100" w14:dist="19050" w14:dir="2700000" w14:sx="100000" w14:sy="100000" w14:kx="0" w14:ky="0" w14:algn="tl">
-            <w14:schemeClr w14:val="dk1">
-              <w14:alpha w14:val="60000"/>
-            </w14:schemeClr>
-          </w14:shadow>
-          <w14:textOutline w14:w="0" w14:cap="flat" w14:cmpd="sng" w14:algn="ctr">
-            <w14:noFill/>
-            <w14:prstDash w14:val="solid"/>
-            <w14:round/>
-          </w14:textOutline>
-        </w:rPr>
-      </w:pPr>
-      <w:r>
-        <w:rPr>
-          <w:color w:val="000000" w:themeColor="text1"/>
-          <w:sz w:val="36"/>
-          <w:lang w:val="es-419"/>
-          <w14:shadow w14:blurRad="38100" w14:dist="19050" w14:dir="2700000" w14:sx="100000" w14:sy="100000" w14:kx="0" w14:ky="0" w14:algn="tl">
-            <w14:schemeClr w14:val="dk1">
-              <w14:alpha w14:val="60000"/>
-            </w14:schemeClr>
-          </w14:shadow>
-          <w14:textOutline w14:w="0" w14:cap="flat" w14:cmpd="sng" w14:algn="ctr">
-            <w14:noFill/>
-            <w14:prstDash w14:val="solid"/>
-            <w14:round/>
-          </w14:textOutline>
-        </w:rPr>
-        <w:br w:type="page"/>
-      </w:r>
+      <w:r>
+        <w:rPr>
+          <w:color w:val="000000" w:themeColor="text1"/>
+          <w:sz w:val="36"/>
+          <w:lang w:val="es-419"/>
+          <w14:shadow w14:blurRad="38100" w14:dist="19050" w14:dir="2700000" w14:sx="100000" w14:sy="100000" w14:kx="0" w14:ky="0" w14:algn="tl">
+            <w14:schemeClr w14:val="dk1">
+              <w14:alpha w14:val="60000"/>
+            </w14:schemeClr>
+          </w14:shadow>
+          <w14:textOutline w14:w="0" w14:cap="flat" w14:cmpd="sng" w14:algn="ctr">
+            <w14:noFill/>
+            <w14:prstDash w14:val="solid"/>
+            <w14:round/>
+          </w14:textOutline>
+        </w:rPr>
+        <w:t>4) C</w:t>
+      </w:r>
+      <w:r>
+        <w:rPr>
+          <w:color w:val="000000" w:themeColor="text1"/>
+          <w:sz w:val="36"/>
+          <w:lang w:val="es-419"/>
+          <w14:shadow w14:blurRad="38100" w14:dist="19050" w14:dir="2700000" w14:sx="100000" w14:sy="100000" w14:kx="0" w14:ky="0" w14:algn="tl">
+            <w14:schemeClr w14:val="dk1">
+              <w14:alpha w14:val="60000"/>
+            </w14:schemeClr>
+          </w14:shadow>
+          <w14:textOutline w14:w="0" w14:cap="flat" w14:cmpd="sng" w14:algn="ctr">
+            <w14:noFill/>
+            <w14:prstDash w14:val="solid"/>
+            <w14:round/>
+          </w14:textOutline>
+        </w:rPr>
+        <w:t>alidad de producción.</w:t>
+      </w:r>
+    </w:p>
+    <w:p>
+      <w:pPr>
+        <w:pStyle w:val="Prrafodelista"/>
+        <w:rPr>
+          <w:color w:val="000000" w:themeColor="text1"/>
+          <w:sz w:val="36"/>
+          <w:lang w:val="es-419"/>
+          <w14:shadow w14:blurRad="38100" w14:dist="19050" w14:dir="2700000" w14:sx="100000" w14:sy="100000" w14:kx="0" w14:ky="0" w14:algn="tl">
+            <w14:schemeClr w14:val="dk1">
+              <w14:alpha w14:val="60000"/>
+            </w14:schemeClr>
+          </w14:shadow>
+          <w14:textOutline w14:w="0" w14:cap="flat" w14:cmpd="sng" w14:algn="ctr">
+            <w14:noFill/>
+            <w14:prstDash w14:val="solid"/>
+            <w14:round/>
+          </w14:textOutline>
+        </w:rPr>
+      </w:pPr>
+    </w:p>
+    <w:p>
+      <w:pPr>
+        <w:pStyle w:val="Prrafodelista"/>
+        <w:rPr>
+          <w:color w:val="000000" w:themeColor="text1"/>
+          <w:sz w:val="36"/>
+          <w:lang w:val="es-419"/>
+          <w14:shadow w14:blurRad="38100" w14:dist="19050" w14:dir="2700000" w14:sx="100000" w14:sy="100000" w14:kx="0" w14:ky="0" w14:algn="tl">
+            <w14:schemeClr w14:val="dk1">
+              <w14:alpha w14:val="60000"/>
+            </w14:schemeClr>
+          </w14:shadow>
+          <w14:textOutline w14:w="0" w14:cap="flat" w14:cmpd="sng" w14:algn="ctr">
+            <w14:noFill/>
+            <w14:prstDash w14:val="solid"/>
+            <w14:round/>
+          </w14:textOutline>
+        </w:rPr>
+      </w:pPr>
+    </w:p>
+    <w:p>
+      <w:pPr>
+        <w:rPr>
+          <w:color w:val="000000" w:themeColor="text1"/>
+          <w:sz w:val="36"/>
+          <w:lang w:val="es-419"/>
+          <w14:shadow w14:blurRad="38100" w14:dist="19050" w14:dir="2700000" w14:sx="100000" w14:sy="100000" w14:kx="0" w14:ky="0" w14:algn="tl">
+            <w14:schemeClr w14:val="dk1">
+              <w14:alpha w14:val="60000"/>
+            </w14:schemeClr>
+          </w14:shadow>
+          <w14:textOutline w14:w="0" w14:cap="flat" w14:cmpd="sng" w14:algn="ctr">
+            <w14:noFill/>
+            <w14:prstDash w14:val="solid"/>
+            <w14:round/>
+          </w14:textOutline>
+        </w:rPr>
+      </w:pPr>
     </w:p>
     <w:p>
       <w:pPr>
@@ -2637,6 +2538,68 @@
           </w14:textOutline>
         </w:rPr>
         <w:t xml:space="preserve"> acuerdo a la clasificación de calidad, es decir si la prenda es de tipo A, B o C.</w:t>
+      </w:r>
+    </w:p>
+    <w:p>
+      <w:pPr>
+        <w:pStyle w:val="Prrafodelista"/>
+        <w:rPr>
+          <w:color w:val="000000" w:themeColor="text1"/>
+          <w:sz w:val="36"/>
+          <w:lang w:val="es-419"/>
+          <w14:shadow w14:blurRad="38100" w14:dist="19050" w14:dir="2700000" w14:sx="100000" w14:sy="100000" w14:kx="0" w14:ky="0" w14:algn="tl">
+            <w14:schemeClr w14:val="dk1">
+              <w14:alpha w14:val="60000"/>
+            </w14:schemeClr>
+          </w14:shadow>
+          <w14:textOutline w14:w="0" w14:cap="flat" w14:cmpd="sng" w14:algn="ctr">
+            <w14:noFill/>
+            <w14:prstDash w14:val="solid"/>
+            <w14:round/>
+          </w14:textOutline>
+        </w:rPr>
+      </w:pPr>
+    </w:p>
+    <w:p>
+      <w:pPr>
+        <w:pStyle w:val="Prrafodelista"/>
+        <w:numPr>
+          <w:ilvl w:val="0"/>
+          <w:numId w:val="5"/>
+        </w:numPr>
+        <w:rPr>
+          <w:color w:val="000000" w:themeColor="text1"/>
+          <w:sz w:val="36"/>
+          <w:lang w:val="es-419"/>
+          <w14:shadow w14:blurRad="38100" w14:dist="19050" w14:dir="2700000" w14:sx="100000" w14:sy="100000" w14:kx="0" w14:ky="0" w14:algn="tl">
+            <w14:schemeClr w14:val="dk1">
+              <w14:alpha w14:val="60000"/>
+            </w14:schemeClr>
+          </w14:shadow>
+          <w14:textOutline w14:w="0" w14:cap="flat" w14:cmpd="sng" w14:algn="ctr">
+            <w14:noFill/>
+            <w14:prstDash w14:val="solid"/>
+            <w14:round/>
+          </w14:textOutline>
+        </w:rPr>
+      </w:pPr>
+      <w:r>
+        <w:rPr>
+          <w:color w:val="000000" w:themeColor="text1"/>
+          <w:sz w:val="36"/>
+          <w:lang w:val="es-419"/>
+          <w14:shadow w14:blurRad="38100" w14:dist="19050" w14:dir="2700000" w14:sx="100000" w14:sy="100000" w14:kx="0" w14:ky="0" w14:algn="tl">
+            <w14:schemeClr w14:val="dk1">
+              <w14:alpha w14:val="60000"/>
+            </w14:schemeClr>
+          </w14:shadow>
+          <w14:textOutline w14:w="0" w14:cap="flat" w14:cmpd="sng" w14:algn="ctr">
+            <w14:noFill/>
+            <w14:prstDash w14:val="solid"/>
+            <w14:round/>
+          </w14:textOutline>
+        </w:rPr>
+        <w:t>El usuario podrá visualizar como va o como lleva el proceso para realizar una prenda.</w:t>
       </w:r>
     </w:p>
     <w:p>
@@ -2842,26 +2805,26 @@
           <w:lang w:eastAsia="es-ES"/>
         </w:rPr>
         <w:drawing>
-          <wp:anchor distT="0" distB="0" distL="114300" distR="114300" simplePos="0" relativeHeight="251659264" behindDoc="0" locked="0" layoutInCell="1" allowOverlap="1">
+          <wp:anchor distT="0" distB="0" distL="114300" distR="114300" simplePos="0" relativeHeight="251676672" behindDoc="0" locked="0" layoutInCell="1" allowOverlap="1">
             <wp:simplePos x="0" y="0"/>
             <wp:positionH relativeFrom="column">
-              <wp:posOffset>624840</wp:posOffset>
+              <wp:posOffset>306464</wp:posOffset>
             </wp:positionH>
             <wp:positionV relativeFrom="paragraph">
-              <wp:posOffset>1557086</wp:posOffset>
+              <wp:posOffset>1306327</wp:posOffset>
             </wp:positionV>
-            <wp:extent cx="4820285" cy="3771900"/>
+            <wp:extent cx="5400040" cy="4255770"/>
             <wp:effectExtent l="0" t="0" r="0" b="0"/>
             <wp:wrapThrough wrapText="bothSides">
               <wp:wrapPolygon edited="0">
                 <wp:start x="0" y="0"/>
-                <wp:lineTo x="0" y="21491"/>
-                <wp:lineTo x="21512" y="21491"/>
-                <wp:lineTo x="21512" y="0"/>
+                <wp:lineTo x="0" y="21465"/>
+                <wp:lineTo x="21488" y="21465"/>
+                <wp:lineTo x="21488" y="0"/>
                 <wp:lineTo x="0" y="0"/>
               </wp:wrapPolygon>
             </wp:wrapThrough>
-            <wp:docPr id="8" name="Imagen 8"/>
+            <wp:docPr id="18" name="Imagen 18"/>
             <wp:cNvGraphicFramePr>
               <a:graphicFrameLocks xmlns:a="http://schemas.openxmlformats.org/drawingml/2006/main" noChangeAspect="1"/>
             </wp:cNvGraphicFramePr>
@@ -2869,7 +2832,7 @@
               <a:graphicData uri="http://schemas.openxmlformats.org/drawingml/2006/picture">
                 <pic:pic xmlns:pic="http://schemas.openxmlformats.org/drawingml/2006/picture">
                   <pic:nvPicPr>
-                    <pic:cNvPr id="8" name="ficha tecnica.PNG"/>
+                    <pic:cNvPr id="18" name="ficha tecnica.JPG"/>
                     <pic:cNvPicPr/>
                   </pic:nvPicPr>
                   <pic:blipFill>
@@ -2887,7 +2850,7 @@
                   <pic:spPr>
                     <a:xfrm>
                       <a:off x="0" y="0"/>
-                      <a:ext cx="4820285" cy="3771900"/>
+                      <a:ext cx="5400040" cy="4255770"/>
                     </a:xfrm>
                     <a:prstGeom prst="rect">
                       <a:avLst/>
@@ -2957,86 +2920,8 @@
             <w14:round/>
           </w14:textOutline>
         </w:rPr>
-        <w:t xml:space="preserve">el </w:t>
-      </w:r>
-      <w:r>
-        <w:rPr>
-          <w:color w:val="000000" w:themeColor="text1"/>
-          <w:sz w:val="36"/>
-          <w:lang w:val="es-419"/>
-          <w14:shadow w14:blurRad="38100" w14:dist="19050" w14:dir="2700000" w14:sx="100000" w14:sy="100000" w14:kx="0" w14:ky="0" w14:algn="tl">
-            <w14:schemeClr w14:val="dk1">
-              <w14:alpha w14:val="60000"/>
-            </w14:schemeClr>
-          </w14:shadow>
-          <w14:textOutline w14:w="0" w14:cap="flat" w14:cmpd="sng" w14:algn="ctr">
-            <w14:noFill/>
-            <w14:prstDash w14:val="solid"/>
-            <w14:round/>
-          </w14:textOutline>
-        </w:rPr>
-        <w:t>uso de las fichas técnicas, puesto que este formato nos ayudara a tener un control de los diferentes pasos de la confección.</w:t>
-      </w:r>
-    </w:p>
-    <w:p>
-      <w:pPr>
-        <w:pStyle w:val="Prrafodelista"/>
-        <w:rPr>
-          <w:color w:val="000000" w:themeColor="text1"/>
-          <w:sz w:val="36"/>
-          <w:lang w:val="es-419"/>
-          <w14:shadow w14:blurRad="38100" w14:dist="19050" w14:dir="2700000" w14:sx="100000" w14:sy="100000" w14:kx="0" w14:ky="0" w14:algn="tl">
-            <w14:schemeClr w14:val="dk1">
-              <w14:alpha w14:val="60000"/>
-            </w14:schemeClr>
-          </w14:shadow>
-          <w14:textOutline w14:w="0" w14:cap="flat" w14:cmpd="sng" w14:algn="ctr">
-            <w14:noFill/>
-            <w14:prstDash w14:val="solid"/>
-            <w14:round/>
-          </w14:textOutline>
-        </w:rPr>
-      </w:pPr>
-    </w:p>
-    <w:p>
-      <w:pPr>
-        <w:pStyle w:val="Prrafodelista"/>
-        <w:rPr>
-          <w:color w:val="000000" w:themeColor="text1"/>
-          <w:sz w:val="36"/>
-          <w:lang w:val="es-419"/>
-          <w14:shadow w14:blurRad="38100" w14:dist="19050" w14:dir="2700000" w14:sx="100000" w14:sy="100000" w14:kx="0" w14:ky="0" w14:algn="tl">
-            <w14:schemeClr w14:val="dk1">
-              <w14:alpha w14:val="60000"/>
-            </w14:schemeClr>
-          </w14:shadow>
-          <w14:textOutline w14:w="0" w14:cap="flat" w14:cmpd="sng" w14:algn="ctr">
-            <w14:noFill/>
-            <w14:prstDash w14:val="solid"/>
-            <w14:round/>
-          </w14:textOutline>
-        </w:rPr>
-      </w:pPr>
-    </w:p>
-    <w:p>
-      <w:pPr>
-        <w:pStyle w:val="Prrafodelista"/>
-        <w:rPr>
-          <w:color w:val="000000" w:themeColor="text1"/>
-          <w:sz w:val="36"/>
-          <w:lang w:val="es-419"/>
-          <w14:shadow w14:blurRad="38100" w14:dist="19050" w14:dir="2700000" w14:sx="100000" w14:sy="100000" w14:kx="0" w14:ky="0" w14:algn="tl">
-            <w14:schemeClr w14:val="dk1">
-              <w14:alpha w14:val="60000"/>
-            </w14:schemeClr>
-          </w14:shadow>
-          <w14:textOutline w14:w="0" w14:cap="flat" w14:cmpd="sng" w14:algn="ctr">
-            <w14:noFill/>
-            <w14:prstDash w14:val="solid"/>
-            <w14:round/>
-          </w14:textOutline>
-        </w:rPr>
-      </w:pPr>
+        <w:t>el uso de las fichas técnicas, puesto que este formato nos ayudara a tener un control de los diferentes pasos de la confección.</w:t>
+      </w:r>
     </w:p>
     <w:p>
       <w:pPr>
@@ -3061,7 +2946,7 @@
     </w:p>
     <w:p>
       <w:pPr>
-        <w:ind w:left="360"/>
+        <w:ind w:left="1080"/>
         <w:rPr>
           <w:color w:val="000000" w:themeColor="text1"/>
           <w:sz w:val="36"/>
@@ -3307,30 +3192,379 @@
       <w:r>
         <w:rPr>
           <w:noProof/>
-          <w:color w:val="000000" w:themeColor="text1"/>
-          <w:sz w:val="36"/>
           <w:lang w:eastAsia="es-ES"/>
         </w:rPr>
         <w:drawing>
-          <wp:anchor distT="0" distB="0" distL="114300" distR="114300" simplePos="0" relativeHeight="251660288" behindDoc="0" locked="0" layoutInCell="1" allowOverlap="1">
-            <wp:simplePos x="0" y="0"/>
-            <wp:positionH relativeFrom="column">
-              <wp:posOffset>130810</wp:posOffset>
-            </wp:positionH>
-            <wp:positionV relativeFrom="paragraph">
-              <wp:posOffset>530860</wp:posOffset>
-            </wp:positionV>
-            <wp:extent cx="5106035" cy="4654550"/>
+          <wp:inline distT="0" distB="0" distL="0" distR="0" wp14:anchorId="057F1964" wp14:editId="756BFEB8">
+            <wp:extent cx="5400040" cy="3366135"/>
+            <wp:effectExtent l="0" t="0" r="0" b="5715"/>
+            <wp:docPr id="15" name="Imagen 15"/>
+            <wp:cNvGraphicFramePr>
+              <a:graphicFrameLocks xmlns:a="http://schemas.openxmlformats.org/drawingml/2006/main" noChangeAspect="1"/>
+            </wp:cNvGraphicFramePr>
+            <a:graphic xmlns:a="http://schemas.openxmlformats.org/drawingml/2006/main">
+              <a:graphicData uri="http://schemas.openxmlformats.org/drawingml/2006/picture">
+                <pic:pic xmlns:pic="http://schemas.openxmlformats.org/drawingml/2006/picture">
+                  <pic:nvPicPr>
+                    <pic:cNvPr id="1" name=""/>
+                    <pic:cNvPicPr/>
+                  </pic:nvPicPr>
+                  <pic:blipFill>
+                    <a:blip r:embed="rId13"/>
+                    <a:stretch>
+                      <a:fillRect/>
+                    </a:stretch>
+                  </pic:blipFill>
+                  <pic:spPr>
+                    <a:xfrm>
+                      <a:off x="0" y="0"/>
+                      <a:ext cx="5400040" cy="3366135"/>
+                    </a:xfrm>
+                    <a:prstGeom prst="rect">
+                      <a:avLst/>
+                    </a:prstGeom>
+                  </pic:spPr>
+                </pic:pic>
+              </a:graphicData>
+            </a:graphic>
+          </wp:inline>
+        </w:drawing>
+      </w:r>
+    </w:p>
+    <w:p>
+      <w:pPr>
+        <w:rPr>
+          <w:sz w:val="36"/>
+          <w:lang w:val="es-419"/>
+        </w:rPr>
+      </w:pPr>
+      <w:r>
+        <w:rPr>
+          <w:sz w:val="36"/>
+          <w:lang w:val="es-419"/>
+        </w:rPr>
+        <w:t>Después de haber complementado con ficha técnica el usuario tendrá que complementar las siguientes fichas técnicas</w:t>
+      </w:r>
+      <w:r>
+        <w:rPr>
+          <w:sz w:val="36"/>
+          <w:lang w:val="es-419"/>
+        </w:rPr>
+        <w:t>.</w:t>
+      </w:r>
+      <w:r>
+        <w:rPr>
+          <w:sz w:val="36"/>
+          <w:lang w:val="es-419"/>
+        </w:rPr>
+        <w:t xml:space="preserve"> </w:t>
+      </w:r>
+    </w:p>
+    <w:p>
+      <w:pPr>
+        <w:rPr>
+          <w:sz w:val="36"/>
+          <w:lang w:val="es-419"/>
+        </w:rPr>
+      </w:pPr>
+      <w:r>
+        <w:rPr>
+          <w:sz w:val="36"/>
+          <w:lang w:val="es-419"/>
+        </w:rPr>
+        <w:t>*Patronaje</w:t>
+      </w:r>
+    </w:p>
+    <w:p>
+      <w:pPr>
+        <w:rPr>
+          <w:sz w:val="36"/>
+          <w:lang w:val="es-419"/>
+        </w:rPr>
+      </w:pPr>
+      <w:r>
+        <w:rPr>
+          <w:sz w:val="36"/>
+          <w:lang w:val="es-419"/>
+        </w:rPr>
+        <w:t>*Trazo y Corte</w:t>
+      </w:r>
+    </w:p>
+    <w:p>
+      <w:pPr>
+        <w:rPr>
+          <w:sz w:val="36"/>
+          <w:lang w:val="es-419"/>
+        </w:rPr>
+      </w:pPr>
+      <w:r>
+        <w:rPr>
+          <w:sz w:val="36"/>
+          <w:lang w:val="es-419"/>
+        </w:rPr>
+        <w:t>*Producción</w:t>
+      </w:r>
+    </w:p>
+    <w:p>
+      <w:pPr>
+        <w:rPr>
+          <w:sz w:val="36"/>
+          <w:lang w:val="es-419"/>
+        </w:rPr>
+      </w:pPr>
+      <w:r>
+        <w:rPr>
+          <w:sz w:val="36"/>
+          <w:lang w:val="es-419"/>
+        </w:rPr>
+        <w:t>*Material e insumos</w:t>
+      </w:r>
+      <w:r>
+        <w:rPr>
+          <w:sz w:val="36"/>
+          <w:lang w:val="es-419"/>
+        </w:rPr>
+        <w:br w:type="page"/>
+      </w:r>
+    </w:p>
+    <w:p>
+      <w:pPr>
+        <w:pBdr>
+          <w:bottom w:val="single" w:sz="6" w:space="1" w:color="auto"/>
+        </w:pBdr>
+        <w:rPr>
+          <w:sz w:val="36"/>
+          <w:lang w:val="es-419"/>
+        </w:rPr>
+      </w:pPr>
+      <w:r>
+        <w:rPr>
+          <w:sz w:val="36"/>
+          <w:lang w:val="es-419"/>
+        </w:rPr>
+        <w:lastRenderedPageBreak/>
+        <w:t xml:space="preserve">3.1.1 </w:t>
+      </w:r>
+      <w:r>
+        <w:rPr>
+          <w:sz w:val="36"/>
+          <w:lang w:val="es-419"/>
+        </w:rPr>
+        <w:t>Visualización</w:t>
+      </w:r>
+      <w:r>
+        <w:rPr>
+          <w:sz w:val="36"/>
+          <w:lang w:val="es-419"/>
+        </w:rPr>
+        <w:t xml:space="preserve"> del formato de ficha técnica </w:t>
+      </w:r>
+      <w:r>
+        <w:rPr>
+          <w:sz w:val="36"/>
+          <w:lang w:val="es-419"/>
+        </w:rPr>
+        <w:t>Patronaje:</w:t>
+      </w:r>
+    </w:p>
+    <w:p>
+      <w:pPr>
+        <w:rPr>
+          <w:sz w:val="36"/>
+          <w:lang w:val="es-419"/>
+        </w:rPr>
+      </w:pPr>
+    </w:p>
+    <w:p>
+      <w:pPr>
+        <w:rPr>
+          <w:sz w:val="36"/>
+          <w:lang w:val="es-419"/>
+        </w:rPr>
+      </w:pPr>
+      <w:r>
+        <w:rPr>
+          <w:noProof/>
+          <w:lang w:eastAsia="es-ES"/>
+        </w:rPr>
+        <w:drawing>
+          <wp:inline distT="0" distB="0" distL="0" distR="0" wp14:anchorId="0B902C73" wp14:editId="5DB381FD">
+            <wp:extent cx="5400040" cy="4700905"/>
+            <wp:effectExtent l="0" t="0" r="0" b="4445"/>
+            <wp:docPr id="19" name="Imagen 19"/>
+            <wp:cNvGraphicFramePr>
+              <a:graphicFrameLocks xmlns:a="http://schemas.openxmlformats.org/drawingml/2006/main" noChangeAspect="1"/>
+            </wp:cNvGraphicFramePr>
+            <a:graphic xmlns:a="http://schemas.openxmlformats.org/drawingml/2006/main">
+              <a:graphicData uri="http://schemas.openxmlformats.org/drawingml/2006/picture">
+                <pic:pic xmlns:pic="http://schemas.openxmlformats.org/drawingml/2006/picture">
+                  <pic:nvPicPr>
+                    <pic:cNvPr id="1" name=""/>
+                    <pic:cNvPicPr/>
+                  </pic:nvPicPr>
+                  <pic:blipFill>
+                    <a:blip r:embed="rId14"/>
+                    <a:stretch>
+                      <a:fillRect/>
+                    </a:stretch>
+                  </pic:blipFill>
+                  <pic:spPr>
+                    <a:xfrm>
+                      <a:off x="0" y="0"/>
+                      <a:ext cx="5400040" cy="4700905"/>
+                    </a:xfrm>
+                    <a:prstGeom prst="rect">
+                      <a:avLst/>
+                    </a:prstGeom>
+                  </pic:spPr>
+                </pic:pic>
+              </a:graphicData>
+            </a:graphic>
+          </wp:inline>
+        </w:drawing>
+      </w:r>
+      <w:r>
+        <w:rPr>
+          <w:sz w:val="36"/>
+          <w:lang w:val="es-419"/>
+        </w:rPr>
+        <w:br w:type="page"/>
+      </w:r>
+    </w:p>
+    <w:p>
+      <w:pPr>
+        <w:pBdr>
+          <w:bottom w:val="single" w:sz="6" w:space="1" w:color="auto"/>
+        </w:pBdr>
+        <w:rPr>
+          <w:sz w:val="36"/>
+          <w:lang w:val="es-419"/>
+        </w:rPr>
+      </w:pPr>
+      <w:r>
+        <w:rPr>
+          <w:sz w:val="36"/>
+          <w:lang w:val="es-419"/>
+        </w:rPr>
+        <w:lastRenderedPageBreak/>
+        <w:t>3.1.2 Visualización del formato de ficha técnica Trazo y Corte</w:t>
+      </w:r>
+      <w:r>
+        <w:rPr>
+          <w:sz w:val="36"/>
+          <w:lang w:val="es-419"/>
+        </w:rPr>
+        <w:t>:</w:t>
+      </w:r>
+    </w:p>
+    <w:p>
+      <w:pPr>
+        <w:rPr>
+          <w:sz w:val="36"/>
+          <w:lang w:val="es-419"/>
+        </w:rPr>
+      </w:pPr>
+    </w:p>
+    <w:p>
+      <w:pPr>
+        <w:rPr>
+          <w:sz w:val="36"/>
+          <w:lang w:val="es-419"/>
+        </w:rPr>
+      </w:pPr>
+      <w:r>
+        <w:rPr>
+          <w:noProof/>
+          <w:lang w:eastAsia="es-ES"/>
+        </w:rPr>
+        <w:drawing>
+          <wp:inline distT="0" distB="0" distL="0" distR="0" wp14:anchorId="30088648" wp14:editId="29ACD8A7">
+            <wp:extent cx="5400040" cy="4900295"/>
             <wp:effectExtent l="0" t="0" r="0" b="0"/>
-            <wp:wrapThrough wrapText="bothSides">
-              <wp:wrapPolygon edited="0">
-                <wp:start x="0" y="0"/>
-                <wp:lineTo x="0" y="21482"/>
-                <wp:lineTo x="21517" y="21482"/>
-                <wp:lineTo x="21517" y="0"/>
-                <wp:lineTo x="0" y="0"/>
-              </wp:wrapPolygon>
-            </wp:wrapThrough>
+            <wp:docPr id="21" name="Imagen 21"/>
+            <wp:cNvGraphicFramePr>
+              <a:graphicFrameLocks xmlns:a="http://schemas.openxmlformats.org/drawingml/2006/main" noChangeAspect="1"/>
+            </wp:cNvGraphicFramePr>
+            <a:graphic xmlns:a="http://schemas.openxmlformats.org/drawingml/2006/main">
+              <a:graphicData uri="http://schemas.openxmlformats.org/drawingml/2006/picture">
+                <pic:pic xmlns:pic="http://schemas.openxmlformats.org/drawingml/2006/picture">
+                  <pic:nvPicPr>
+                    <pic:cNvPr id="1" name=""/>
+                    <pic:cNvPicPr/>
+                  </pic:nvPicPr>
+                  <pic:blipFill>
+                    <a:blip r:embed="rId15"/>
+                    <a:stretch>
+                      <a:fillRect/>
+                    </a:stretch>
+                  </pic:blipFill>
+                  <pic:spPr>
+                    <a:xfrm>
+                      <a:off x="0" y="0"/>
+                      <a:ext cx="5400040" cy="4900295"/>
+                    </a:xfrm>
+                    <a:prstGeom prst="rect">
+                      <a:avLst/>
+                    </a:prstGeom>
+                  </pic:spPr>
+                </pic:pic>
+              </a:graphicData>
+            </a:graphic>
+          </wp:inline>
+        </w:drawing>
+      </w:r>
+      <w:bookmarkStart w:id="0" w:name="_GoBack"/>
+      <w:bookmarkEnd w:id="0"/>
+      <w:r>
+        <w:rPr>
+          <w:sz w:val="36"/>
+          <w:lang w:val="es-419"/>
+        </w:rPr>
+        <w:br w:type="page"/>
+      </w:r>
+    </w:p>
+    <w:p>
+      <w:pPr>
+        <w:pBdr>
+          <w:bottom w:val="single" w:sz="6" w:space="1" w:color="auto"/>
+        </w:pBdr>
+        <w:rPr>
+          <w:sz w:val="36"/>
+          <w:lang w:val="es-419"/>
+        </w:rPr>
+      </w:pPr>
+      <w:r>
+        <w:rPr>
+          <w:sz w:val="36"/>
+          <w:lang w:val="es-419"/>
+        </w:rPr>
+        <w:lastRenderedPageBreak/>
+        <w:t>3.1.3 Visualización del formato de ficha técnica Producción</w:t>
+      </w:r>
+      <w:r>
+        <w:rPr>
+          <w:sz w:val="36"/>
+          <w:lang w:val="es-419"/>
+        </w:rPr>
+        <w:t>:</w:t>
+      </w:r>
+    </w:p>
+    <w:p>
+      <w:pPr>
+        <w:rPr>
+          <w:sz w:val="36"/>
+          <w:lang w:val="es-419"/>
+        </w:rPr>
+      </w:pPr>
+      <w:r>
+        <w:rPr>
+          <w:noProof/>
+          <w:lang w:eastAsia="es-ES"/>
+        </w:rPr>
+        <w:drawing>
+          <wp:inline distT="0" distB="0" distL="0" distR="0" wp14:anchorId="6D34CE44" wp14:editId="24807334">
+            <wp:extent cx="5400040" cy="4190365"/>
+            <wp:effectExtent l="0" t="0" r="0" b="635"/>
             <wp:docPr id="12" name="Imagen 12"/>
             <wp:cNvGraphicFramePr>
               <a:graphicFrameLocks xmlns:a="http://schemas.openxmlformats.org/drawingml/2006/main" noChangeAspect="1"/>
@@ -3339,17 +3573,11 @@
               <a:graphicData uri="http://schemas.openxmlformats.org/drawingml/2006/picture">
                 <pic:pic xmlns:pic="http://schemas.openxmlformats.org/drawingml/2006/picture">
                   <pic:nvPicPr>
-                    <pic:cNvPr id="12" name="tecnica.PNG"/>
+                    <pic:cNvPr id="1" name=""/>
                     <pic:cNvPicPr/>
                   </pic:nvPicPr>
                   <pic:blipFill>
-                    <a:blip r:embed="rId13">
-                      <a:extLst>
-                        <a:ext uri="{28A0092B-C50C-407E-A947-70E740481C1C}">
-                          <a14:useLocalDpi xmlns:a14="http://schemas.microsoft.com/office/drawing/2010/main" val="0"/>
-                        </a:ext>
-                      </a:extLst>
-                    </a:blip>
+                    <a:blip r:embed="rId16"/>
                     <a:stretch>
                       <a:fillRect/>
                     </a:stretch>
@@ -3357,7 +3585,7 @@
                   <pic:spPr>
                     <a:xfrm>
                       <a:off x="0" y="0"/>
-                      <a:ext cx="5106035" cy="4654550"/>
+                      <a:ext cx="5400040" cy="4190365"/>
                     </a:xfrm>
                     <a:prstGeom prst="rect">
                       <a:avLst/>
@@ -3366,13 +3594,7 @@
                 </pic:pic>
               </a:graphicData>
             </a:graphic>
-            <wp14:sizeRelH relativeFrom="page">
-              <wp14:pctWidth>0</wp14:pctWidth>
-            </wp14:sizeRelH>
-            <wp14:sizeRelV relativeFrom="page">
-              <wp14:pctHeight>0</wp14:pctHeight>
-            </wp14:sizeRelV>
-          </wp:anchor>
+          </wp:inline>
         </w:drawing>
       </w:r>
     </w:p>
@@ -3383,73 +3605,6 @@
           <w:lang w:val="es-419"/>
         </w:rPr>
       </w:pPr>
-      <w:r>
-        <w:rPr>
-          <w:sz w:val="36"/>
-          <w:lang w:val="es-419"/>
-        </w:rPr>
-        <w:t xml:space="preserve">Después de haber complementado con ficha técnica el usuario tendrá que complementar las siguientes fichas técnicas </w:t>
-      </w:r>
-    </w:p>
-    <w:p>
-      <w:pPr>
-        <w:rPr>
-          <w:sz w:val="36"/>
-          <w:lang w:val="es-419"/>
-        </w:rPr>
-      </w:pPr>
-      <w:r>
-        <w:rPr>
-          <w:sz w:val="36"/>
-          <w:lang w:val="es-419"/>
-        </w:rPr>
-        <w:t>*Patronaje</w:t>
-      </w:r>
-    </w:p>
-    <w:p>
-      <w:pPr>
-        <w:rPr>
-          <w:sz w:val="36"/>
-          <w:lang w:val="es-419"/>
-        </w:rPr>
-      </w:pPr>
-      <w:r>
-        <w:rPr>
-          <w:sz w:val="36"/>
-          <w:lang w:val="es-419"/>
-        </w:rPr>
-        <w:t>*Trazo y Corte</w:t>
-      </w:r>
-    </w:p>
-    <w:p>
-      <w:pPr>
-        <w:rPr>
-          <w:sz w:val="36"/>
-          <w:lang w:val="es-419"/>
-        </w:rPr>
-      </w:pPr>
-      <w:r>
-        <w:rPr>
-          <w:sz w:val="36"/>
-          <w:lang w:val="es-419"/>
-        </w:rPr>
-        <w:t>*Producción</w:t>
-      </w:r>
-    </w:p>
-    <w:p>
-      <w:pPr>
-        <w:rPr>
-          <w:sz w:val="36"/>
-          <w:lang w:val="es-419"/>
-        </w:rPr>
-      </w:pPr>
-      <w:r>
-        <w:rPr>
-          <w:sz w:val="36"/>
-          <w:lang w:val="es-419"/>
-        </w:rPr>
-        <w:t>*Material e insumos</w:t>
-      </w:r>
       <w:r>
         <w:rPr>
           <w:sz w:val="36"/>
@@ -3470,32 +3625,37 @@
       </w:pPr>
       <w:r>
         <w:rPr>
+          <w:sz w:val="36"/>
+          <w:lang w:val="es-419"/>
+        </w:rPr>
+        <w:lastRenderedPageBreak/>
+        <w:t>3.1.4 Visualización del formato de ficha técnica Materiales e insumos</w:t>
+      </w:r>
+      <w:r>
+        <w:rPr>
+          <w:sz w:val="36"/>
+          <w:lang w:val="es-419"/>
+        </w:rPr>
+        <w:t>:</w:t>
+      </w:r>
+    </w:p>
+    <w:p>
+      <w:pPr>
+        <w:rPr>
+          <w:sz w:val="36"/>
+          <w:lang w:val="es-419"/>
+        </w:rPr>
+      </w:pPr>
+      <w:r>
+        <w:rPr>
           <w:noProof/>
-          <w:sz w:val="36"/>
           <w:lang w:eastAsia="es-ES"/>
         </w:rPr>
-        <w:lastRenderedPageBreak/>
         <w:drawing>
-          <wp:anchor distT="0" distB="0" distL="114300" distR="114300" simplePos="0" relativeHeight="251663360" behindDoc="0" locked="0" layoutInCell="1" allowOverlap="1">
-            <wp:simplePos x="0" y="0"/>
-            <wp:positionH relativeFrom="column">
-              <wp:posOffset>248</wp:posOffset>
-            </wp:positionH>
-            <wp:positionV relativeFrom="paragraph">
-              <wp:posOffset>506960</wp:posOffset>
-            </wp:positionV>
-            <wp:extent cx="5486400" cy="5711825"/>
-            <wp:effectExtent l="0" t="0" r="0" b="3175"/>
-            <wp:wrapThrough wrapText="bothSides">
-              <wp:wrapPolygon edited="0">
-                <wp:start x="0" y="0"/>
-                <wp:lineTo x="0" y="21540"/>
-                <wp:lineTo x="21525" y="21540"/>
-                <wp:lineTo x="21525" y="0"/>
-                <wp:lineTo x="0" y="0"/>
-              </wp:wrapPolygon>
-            </wp:wrapThrough>
-            <wp:docPr id="16" name="Imagen 16"/>
+          <wp:inline distT="0" distB="0" distL="0" distR="0" wp14:anchorId="779E5E30" wp14:editId="6A06D2E0">
+            <wp:extent cx="5400040" cy="5372100"/>
+            <wp:effectExtent l="0" t="0" r="0" b="0"/>
+            <wp:docPr id="17" name="Imagen 17"/>
             <wp:cNvGraphicFramePr>
               <a:graphicFrameLocks xmlns:a="http://schemas.openxmlformats.org/drawingml/2006/main" noChangeAspect="1"/>
             </wp:cNvGraphicFramePr>
@@ -3503,17 +3663,11 @@
               <a:graphicData uri="http://schemas.openxmlformats.org/drawingml/2006/picture">
                 <pic:pic xmlns:pic="http://schemas.openxmlformats.org/drawingml/2006/picture">
                   <pic:nvPicPr>
-                    <pic:cNvPr id="16" name="patronaje.PNG"/>
+                    <pic:cNvPr id="1" name=""/>
                     <pic:cNvPicPr/>
                   </pic:nvPicPr>
                   <pic:blipFill>
-                    <a:blip r:embed="rId14">
-                      <a:extLst>
-                        <a:ext uri="{28A0092B-C50C-407E-A947-70E740481C1C}">
-                          <a14:useLocalDpi xmlns:a14="http://schemas.microsoft.com/office/drawing/2010/main" val="0"/>
-                        </a:ext>
-                      </a:extLst>
-                    </a:blip>
+                    <a:blip r:embed="rId17"/>
                     <a:stretch>
                       <a:fillRect/>
                     </a:stretch>
@@ -3521,7 +3675,7 @@
                   <pic:spPr>
                     <a:xfrm>
                       <a:off x="0" y="0"/>
-                      <a:ext cx="5486400" cy="5711825"/>
+                      <a:ext cx="5400040" cy="5372100"/>
                     </a:xfrm>
                     <a:prstGeom prst="rect">
                       <a:avLst/>
@@ -3530,492 +3684,57 @@
                 </pic:pic>
               </a:graphicData>
             </a:graphic>
-            <wp14:sizeRelH relativeFrom="page">
-              <wp14:pctWidth>0</wp14:pctWidth>
-            </wp14:sizeRelH>
-            <wp14:sizeRelV relativeFrom="page">
-              <wp14:pctHeight>0</wp14:pctHeight>
-            </wp14:sizeRelV>
-          </wp:anchor>
+          </wp:inline>
         </w:drawing>
       </w:r>
-      <w:r>
-        <w:rPr>
-          <w:sz w:val="36"/>
-          <w:lang w:val="es-419"/>
-        </w:rPr>
-        <w:t xml:space="preserve">3.1.1 </w:t>
-      </w:r>
-      <w:r>
-        <w:rPr>
-          <w:sz w:val="36"/>
-          <w:lang w:val="es-419"/>
-        </w:rPr>
-        <w:t>Visualización</w:t>
-      </w:r>
-      <w:r>
-        <w:rPr>
-          <w:sz w:val="36"/>
-          <w:lang w:val="es-419"/>
-        </w:rPr>
-        <w:t xml:space="preserve"> del formato </w:t>
-      </w:r>
-      <w:r>
-        <w:rPr>
-          <w:sz w:val="36"/>
-          <w:lang w:val="es-419"/>
-        </w:rPr>
-        <w:t>de ficha técnica</w:t>
-      </w:r>
-      <w:r>
-        <w:rPr>
-          <w:sz w:val="36"/>
-          <w:lang w:val="es-419"/>
-        </w:rPr>
-        <w:t xml:space="preserve"> </w:t>
-      </w:r>
-      <w:r>
-        <w:rPr>
-          <w:sz w:val="36"/>
-          <w:lang w:val="es-419"/>
-        </w:rPr>
-        <w:t>Patronaje:</w:t>
-      </w:r>
-    </w:p>
-    <w:p>
-      <w:pPr>
-        <w:rPr>
-          <w:sz w:val="36"/>
-          <w:lang w:val="es-419"/>
-        </w:rPr>
-      </w:pPr>
-    </w:p>
-    <w:p>
-      <w:pPr>
-        <w:rPr>
-          <w:sz w:val="36"/>
-          <w:lang w:val="es-419"/>
-        </w:rPr>
-      </w:pPr>
-      <w:r>
-        <w:rPr>
-          <w:sz w:val="36"/>
-          <w:lang w:val="es-419"/>
-        </w:rPr>
-        <w:br w:type="page"/>
-      </w:r>
-    </w:p>
-    <w:p>
-      <w:pPr>
-        <w:pBdr>
-          <w:bottom w:val="single" w:sz="6" w:space="1" w:color="auto"/>
-        </w:pBdr>
-        <w:rPr>
-          <w:sz w:val="36"/>
-          <w:lang w:val="es-419"/>
-        </w:rPr>
-      </w:pPr>
-      <w:r>
-        <w:rPr>
-          <w:noProof/>
-          <w:sz w:val="36"/>
-          <w:lang w:eastAsia="es-ES"/>
-        </w:rPr>
-        <w:lastRenderedPageBreak/>
-        <w:drawing>
-          <wp:anchor distT="0" distB="0" distL="114300" distR="114300" simplePos="0" relativeHeight="251664384" behindDoc="0" locked="0" layoutInCell="1" allowOverlap="1">
-            <wp:simplePos x="0" y="0"/>
-            <wp:positionH relativeFrom="column">
-              <wp:posOffset>-11430</wp:posOffset>
-            </wp:positionH>
-            <wp:positionV relativeFrom="paragraph">
-              <wp:posOffset>826853</wp:posOffset>
-            </wp:positionV>
-            <wp:extent cx="5414645" cy="5129530"/>
-            <wp:effectExtent l="0" t="0" r="0" b="0"/>
-            <wp:wrapThrough wrapText="bothSides">
-              <wp:wrapPolygon edited="0">
-                <wp:start x="0" y="0"/>
-                <wp:lineTo x="0" y="21498"/>
-                <wp:lineTo x="21506" y="21498"/>
-                <wp:lineTo x="21506" y="0"/>
-                <wp:lineTo x="0" y="0"/>
-              </wp:wrapPolygon>
-            </wp:wrapThrough>
-            <wp:docPr id="17" name="Imagen 17"/>
-            <wp:cNvGraphicFramePr>
-              <a:graphicFrameLocks xmlns:a="http://schemas.openxmlformats.org/drawingml/2006/main" noChangeAspect="1"/>
-            </wp:cNvGraphicFramePr>
-            <a:graphic xmlns:a="http://schemas.openxmlformats.org/drawingml/2006/main">
-              <a:graphicData uri="http://schemas.openxmlformats.org/drawingml/2006/picture">
-                <pic:pic xmlns:pic="http://schemas.openxmlformats.org/drawingml/2006/picture">
-                  <pic:nvPicPr>
-                    <pic:cNvPr id="17" name="trazo.PNG"/>
-                    <pic:cNvPicPr/>
-                  </pic:nvPicPr>
-                  <pic:blipFill>
-                    <a:blip r:embed="rId15">
-                      <a:extLst>
-                        <a:ext uri="{28A0092B-C50C-407E-A947-70E740481C1C}">
-                          <a14:useLocalDpi xmlns:a14="http://schemas.microsoft.com/office/drawing/2010/main" val="0"/>
-                        </a:ext>
-                      </a:extLst>
-                    </a:blip>
-                    <a:stretch>
-                      <a:fillRect/>
-                    </a:stretch>
-                  </pic:blipFill>
-                  <pic:spPr>
-                    <a:xfrm>
-                      <a:off x="0" y="0"/>
-                      <a:ext cx="5414645" cy="5129530"/>
-                    </a:xfrm>
-                    <a:prstGeom prst="rect">
-                      <a:avLst/>
-                    </a:prstGeom>
-                  </pic:spPr>
-                </pic:pic>
-              </a:graphicData>
-            </a:graphic>
-            <wp14:sizeRelH relativeFrom="page">
-              <wp14:pctWidth>0</wp14:pctWidth>
-            </wp14:sizeRelH>
-            <wp14:sizeRelV relativeFrom="page">
-              <wp14:pctHeight>0</wp14:pctHeight>
-            </wp14:sizeRelV>
-          </wp:anchor>
-        </w:drawing>
-      </w:r>
-      <w:r>
-        <w:rPr>
-          <w:sz w:val="36"/>
-          <w:lang w:val="es-419"/>
-        </w:rPr>
-        <w:t xml:space="preserve">3.1.2 </w:t>
-      </w:r>
-      <w:r>
-        <w:rPr>
-          <w:sz w:val="36"/>
-          <w:lang w:val="es-419"/>
-        </w:rPr>
-        <w:t xml:space="preserve">Visualización del formato de ficha técnica </w:t>
-      </w:r>
-      <w:r>
-        <w:rPr>
-          <w:sz w:val="36"/>
-          <w:lang w:val="es-419"/>
-        </w:rPr>
-        <w:t xml:space="preserve">Trazo y </w:t>
-      </w:r>
-      <w:r>
-        <w:rPr>
-          <w:sz w:val="36"/>
-          <w:lang w:val="es-419"/>
-        </w:rPr>
-        <w:t>Corte</w:t>
-      </w:r>
-      <w:r>
-        <w:rPr>
-          <w:sz w:val="36"/>
-          <w:lang w:val="es-419"/>
-        </w:rPr>
-        <w:t>:</w:t>
-      </w:r>
-    </w:p>
-    <w:p>
-      <w:pPr>
-        <w:rPr>
-          <w:sz w:val="36"/>
-          <w:lang w:val="es-419"/>
-        </w:rPr>
-      </w:pPr>
-    </w:p>
-    <w:p>
-      <w:pPr>
-        <w:rPr>
-          <w:sz w:val="36"/>
-          <w:lang w:val="es-419"/>
-        </w:rPr>
-      </w:pPr>
-      <w:r>
-        <w:rPr>
-          <w:sz w:val="36"/>
-          <w:lang w:val="es-419"/>
-        </w:rPr>
-        <w:br w:type="page"/>
-      </w:r>
-    </w:p>
-    <w:p>
-      <w:pPr>
-        <w:pBdr>
-          <w:bottom w:val="single" w:sz="6" w:space="1" w:color="auto"/>
-        </w:pBdr>
-        <w:rPr>
-          <w:sz w:val="36"/>
-          <w:lang w:val="es-419"/>
-        </w:rPr>
-      </w:pPr>
-      <w:r>
-        <w:rPr>
-          <w:sz w:val="36"/>
-          <w:lang w:val="es-419"/>
-        </w:rPr>
-        <w:lastRenderedPageBreak/>
-        <w:t>3.1.3</w:t>
-      </w:r>
-      <w:r>
-        <w:rPr>
-          <w:sz w:val="36"/>
-          <w:lang w:val="es-419"/>
-        </w:rPr>
-        <w:t xml:space="preserve"> Visualización del formato de ficha técnica </w:t>
-      </w:r>
-      <w:r>
-        <w:rPr>
-          <w:sz w:val="36"/>
-          <w:lang w:val="es-419"/>
-        </w:rPr>
-        <w:t>Producción</w:t>
-      </w:r>
-      <w:r>
-        <w:rPr>
-          <w:sz w:val="36"/>
-          <w:lang w:val="es-419"/>
-        </w:rPr>
-        <w:t>:</w:t>
-      </w:r>
-    </w:p>
-    <w:p>
-      <w:pPr>
-        <w:rPr>
-          <w:sz w:val="36"/>
-          <w:lang w:val="es-419"/>
-        </w:rPr>
-      </w:pPr>
-      <w:r>
-        <w:rPr>
-          <w:noProof/>
-          <w:sz w:val="36"/>
-          <w:lang w:eastAsia="es-ES"/>
-        </w:rPr>
-        <w:drawing>
-          <wp:anchor distT="0" distB="0" distL="114300" distR="114300" simplePos="0" relativeHeight="251665408" behindDoc="0" locked="0" layoutInCell="1" allowOverlap="1">
-            <wp:simplePos x="0" y="0"/>
-            <wp:positionH relativeFrom="column">
-              <wp:posOffset>-83185</wp:posOffset>
-            </wp:positionH>
-            <wp:positionV relativeFrom="paragraph">
-              <wp:posOffset>623810</wp:posOffset>
-            </wp:positionV>
-            <wp:extent cx="5497830" cy="4820920"/>
-            <wp:effectExtent l="0" t="0" r="7620" b="0"/>
-            <wp:wrapThrough wrapText="bothSides">
-              <wp:wrapPolygon edited="0">
-                <wp:start x="0" y="0"/>
-                <wp:lineTo x="0" y="21509"/>
-                <wp:lineTo x="21555" y="21509"/>
-                <wp:lineTo x="21555" y="0"/>
-                <wp:lineTo x="0" y="0"/>
-              </wp:wrapPolygon>
-            </wp:wrapThrough>
-            <wp:docPr id="18" name="Imagen 18"/>
-            <wp:cNvGraphicFramePr>
-              <a:graphicFrameLocks xmlns:a="http://schemas.openxmlformats.org/drawingml/2006/main" noChangeAspect="1"/>
-            </wp:cNvGraphicFramePr>
-            <a:graphic xmlns:a="http://schemas.openxmlformats.org/drawingml/2006/main">
-              <a:graphicData uri="http://schemas.openxmlformats.org/drawingml/2006/picture">
-                <pic:pic xmlns:pic="http://schemas.openxmlformats.org/drawingml/2006/picture">
-                  <pic:nvPicPr>
-                    <pic:cNvPr id="18" name="produccion.PNG"/>
-                    <pic:cNvPicPr/>
-                  </pic:nvPicPr>
-                  <pic:blipFill>
-                    <a:blip r:embed="rId16">
-                      <a:extLst>
-                        <a:ext uri="{28A0092B-C50C-407E-A947-70E740481C1C}">
-                          <a14:useLocalDpi xmlns:a14="http://schemas.microsoft.com/office/drawing/2010/main" val="0"/>
-                        </a:ext>
-                      </a:extLst>
-                    </a:blip>
-                    <a:stretch>
-                      <a:fillRect/>
-                    </a:stretch>
-                  </pic:blipFill>
-                  <pic:spPr>
-                    <a:xfrm>
-                      <a:off x="0" y="0"/>
-                      <a:ext cx="5497830" cy="4820920"/>
-                    </a:xfrm>
-                    <a:prstGeom prst="rect">
-                      <a:avLst/>
-                    </a:prstGeom>
-                  </pic:spPr>
-                </pic:pic>
-              </a:graphicData>
-            </a:graphic>
-            <wp14:sizeRelH relativeFrom="page">
-              <wp14:pctWidth>0</wp14:pctWidth>
-            </wp14:sizeRelH>
-            <wp14:sizeRelV relativeFrom="page">
-              <wp14:pctHeight>0</wp14:pctHeight>
-            </wp14:sizeRelV>
-          </wp:anchor>
-        </w:drawing>
-      </w:r>
-    </w:p>
-    <w:p>
-      <w:pPr>
-        <w:rPr>
-          <w:sz w:val="36"/>
-          <w:lang w:val="es-419"/>
-        </w:rPr>
-      </w:pPr>
-      <w:r>
-        <w:rPr>
-          <w:sz w:val="36"/>
-          <w:lang w:val="es-419"/>
-        </w:rPr>
-        <w:br w:type="page"/>
-      </w:r>
-    </w:p>
-    <w:p>
-      <w:pPr>
-        <w:pBdr>
-          <w:bottom w:val="single" w:sz="6" w:space="1" w:color="auto"/>
-        </w:pBdr>
-        <w:rPr>
-          <w:sz w:val="36"/>
-          <w:lang w:val="es-419"/>
-        </w:rPr>
-      </w:pPr>
-      <w:r>
-        <w:rPr>
-          <w:sz w:val="36"/>
-          <w:lang w:val="es-419"/>
-        </w:rPr>
-        <w:lastRenderedPageBreak/>
-        <w:t>3</w:t>
-      </w:r>
-      <w:r>
-        <w:rPr>
-          <w:sz w:val="36"/>
-          <w:lang w:val="es-419"/>
-        </w:rPr>
-        <w:t>.1.</w:t>
-      </w:r>
-      <w:r>
-        <w:rPr>
-          <w:sz w:val="36"/>
-          <w:lang w:val="es-419"/>
-        </w:rPr>
-        <w:t>4</w:t>
-      </w:r>
-      <w:r>
-        <w:rPr>
-          <w:sz w:val="36"/>
-          <w:lang w:val="es-419"/>
-        </w:rPr>
-        <w:t xml:space="preserve"> Visualización del formato de </w:t>
-      </w:r>
-      <w:r>
-        <w:rPr>
-          <w:sz w:val="36"/>
-          <w:lang w:val="es-419"/>
-        </w:rPr>
-        <w:t>ficha técnica Materiales e insumos</w:t>
-      </w:r>
-      <w:r>
-        <w:rPr>
-          <w:sz w:val="36"/>
-          <w:lang w:val="es-419"/>
-        </w:rPr>
-        <w:t>:</w:t>
-      </w:r>
-    </w:p>
-    <w:p>
-      <w:pPr>
-        <w:rPr>
-          <w:sz w:val="36"/>
-          <w:lang w:val="es-419"/>
-        </w:rPr>
-      </w:pPr>
-      <w:r>
-        <w:rPr>
-          <w:noProof/>
-          <w:sz w:val="36"/>
-          <w:lang w:eastAsia="es-ES"/>
-        </w:rPr>
-        <w:drawing>
-          <wp:anchor distT="0" distB="0" distL="114300" distR="114300" simplePos="0" relativeHeight="251666432" behindDoc="0" locked="0" layoutInCell="1" allowOverlap="1">
-            <wp:simplePos x="0" y="0"/>
-            <wp:positionH relativeFrom="column">
-              <wp:posOffset>-11545</wp:posOffset>
-            </wp:positionH>
-            <wp:positionV relativeFrom="paragraph">
-              <wp:posOffset>1051172</wp:posOffset>
-            </wp:positionV>
-            <wp:extent cx="5640070" cy="4856480"/>
-            <wp:effectExtent l="0" t="0" r="0" b="1270"/>
-            <wp:wrapThrough wrapText="bothSides">
-              <wp:wrapPolygon edited="0">
-                <wp:start x="0" y="0"/>
-                <wp:lineTo x="0" y="21521"/>
-                <wp:lineTo x="21522" y="21521"/>
-                <wp:lineTo x="21522" y="0"/>
-                <wp:lineTo x="0" y="0"/>
-              </wp:wrapPolygon>
-            </wp:wrapThrough>
-            <wp:docPr id="20" name="Imagen 20"/>
-            <wp:cNvGraphicFramePr>
-              <a:graphicFrameLocks xmlns:a="http://schemas.openxmlformats.org/drawingml/2006/main" noChangeAspect="1"/>
-            </wp:cNvGraphicFramePr>
-            <a:graphic xmlns:a="http://schemas.openxmlformats.org/drawingml/2006/main">
-              <a:graphicData uri="http://schemas.openxmlformats.org/drawingml/2006/picture">
-                <pic:pic xmlns:pic="http://schemas.openxmlformats.org/drawingml/2006/picture">
-                  <pic:nvPicPr>
-                    <pic:cNvPr id="20" name="materiales.PNG"/>
-                    <pic:cNvPicPr/>
-                  </pic:nvPicPr>
-                  <pic:blipFill>
-                    <a:blip r:embed="rId17">
-                      <a:extLst>
-                        <a:ext uri="{28A0092B-C50C-407E-A947-70E740481C1C}">
-                          <a14:useLocalDpi xmlns:a14="http://schemas.microsoft.com/office/drawing/2010/main" val="0"/>
-                        </a:ext>
-                      </a:extLst>
-                    </a:blip>
-                    <a:stretch>
-                      <a:fillRect/>
-                    </a:stretch>
-                  </pic:blipFill>
-                  <pic:spPr>
-                    <a:xfrm>
-                      <a:off x="0" y="0"/>
-                      <a:ext cx="5640070" cy="4856480"/>
-                    </a:xfrm>
-                    <a:prstGeom prst="rect">
-                      <a:avLst/>
-                    </a:prstGeom>
-                  </pic:spPr>
-                </pic:pic>
-              </a:graphicData>
-            </a:graphic>
-            <wp14:sizeRelH relativeFrom="page">
-              <wp14:pctWidth>0</wp14:pctWidth>
-            </wp14:sizeRelH>
-            <wp14:sizeRelV relativeFrom="page">
-              <wp14:pctHeight>0</wp14:pctHeight>
-            </wp14:sizeRelV>
-          </wp:anchor>
-        </w:drawing>
-      </w:r>
-      <w:r>
-        <w:rPr>
-          <w:sz w:val="36"/>
-          <w:lang w:val="es-419"/>
-        </w:rPr>
-        <w:br w:type="page"/>
-      </w:r>
+    </w:p>
+    <w:p>
+      <w:pPr>
+        <w:rPr>
+          <w:sz w:val="36"/>
+          <w:lang w:val="es-419"/>
+        </w:rPr>
+      </w:pPr>
+    </w:p>
+    <w:p>
+      <w:pPr>
+        <w:rPr>
+          <w:sz w:val="36"/>
+          <w:lang w:val="es-419"/>
+        </w:rPr>
+      </w:pPr>
+    </w:p>
+    <w:p>
+      <w:pPr>
+        <w:rPr>
+          <w:sz w:val="36"/>
+          <w:lang w:val="es-419"/>
+        </w:rPr>
+      </w:pPr>
+    </w:p>
+    <w:p>
+      <w:pPr>
+        <w:rPr>
+          <w:sz w:val="36"/>
+          <w:lang w:val="es-419"/>
+        </w:rPr>
+      </w:pPr>
+    </w:p>
+    <w:p>
+      <w:pPr>
+        <w:rPr>
+          <w:sz w:val="36"/>
+          <w:lang w:val="es-419"/>
+        </w:rPr>
+      </w:pPr>
+    </w:p>
+    <w:p>
+      <w:pPr>
+        <w:rPr>
+          <w:sz w:val="36"/>
+          <w:lang w:val="es-419"/>
+        </w:rPr>
+      </w:pPr>
     </w:p>
     <w:p>
       <w:pPr>
@@ -4131,26 +3850,10 @@
           <w:lang w:eastAsia="es-ES"/>
         </w:rPr>
         <w:drawing>
-          <wp:anchor distT="0" distB="0" distL="114300" distR="114300" simplePos="0" relativeHeight="251661312" behindDoc="0" locked="0" layoutInCell="1" allowOverlap="1">
-            <wp:simplePos x="0" y="0"/>
-            <wp:positionH relativeFrom="column">
-              <wp:posOffset>689310</wp:posOffset>
-            </wp:positionH>
-            <wp:positionV relativeFrom="paragraph">
-              <wp:posOffset>124905</wp:posOffset>
-            </wp:positionV>
-            <wp:extent cx="4819650" cy="4393870"/>
-            <wp:effectExtent l="0" t="0" r="0" b="6985"/>
-            <wp:wrapThrough wrapText="bothSides">
-              <wp:wrapPolygon edited="0">
-                <wp:start x="0" y="0"/>
-                <wp:lineTo x="0" y="21541"/>
-                <wp:lineTo x="21515" y="21541"/>
-                <wp:lineTo x="21515" y="0"/>
-                <wp:lineTo x="0" y="0"/>
-              </wp:wrapPolygon>
-            </wp:wrapThrough>
-            <wp:docPr id="13" name="Imagen 13"/>
+          <wp:inline distT="0" distB="0" distL="0" distR="0">
+            <wp:extent cx="5514975" cy="5086350"/>
+            <wp:effectExtent l="0" t="0" r="9525" b="0"/>
+            <wp:docPr id="8" name="Imagen 8"/>
             <wp:cNvGraphicFramePr>
               <a:graphicFrameLocks xmlns:a="http://schemas.openxmlformats.org/drawingml/2006/main" noChangeAspect="1"/>
             </wp:cNvGraphicFramePr>
@@ -4158,7 +3861,7 @@
               <a:graphicData uri="http://schemas.openxmlformats.org/drawingml/2006/picture">
                 <pic:pic xmlns:pic="http://schemas.openxmlformats.org/drawingml/2006/picture">
                   <pic:nvPicPr>
-                    <pic:cNvPr id="13" name="trazabilidad.PNG"/>
+                    <pic:cNvPr id="8" name="Trazabilidad.JPG"/>
                     <pic:cNvPicPr/>
                   </pic:nvPicPr>
                   <pic:blipFill>
@@ -4176,7 +3879,7 @@
                   <pic:spPr>
                     <a:xfrm>
                       <a:off x="0" y="0"/>
-                      <a:ext cx="4819650" cy="4393870"/>
+                      <a:ext cx="5514975" cy="5086350"/>
                     </a:xfrm>
                     <a:prstGeom prst="rect">
                       <a:avLst/>
@@ -4185,13 +3888,7 @@
                 </pic:pic>
               </a:graphicData>
             </a:graphic>
-            <wp14:sizeRelH relativeFrom="page">
-              <wp14:pctWidth>0</wp14:pctWidth>
-            </wp14:sizeRelH>
-            <wp14:sizeRelV relativeFrom="page">
-              <wp14:pctHeight>0</wp14:pctHeight>
-            </wp14:sizeRelV>
-          </wp:anchor>
+          </wp:inline>
         </w:drawing>
       </w:r>
     </w:p>
@@ -4242,69 +3939,6 @@
           <w:lang w:val="es-419"/>
         </w:rPr>
       </w:pPr>
-    </w:p>
-    <w:p>
-      <w:pPr>
-        <w:rPr>
-          <w:sz w:val="36"/>
-          <w:lang w:val="es-419"/>
-        </w:rPr>
-      </w:pPr>
-    </w:p>
-    <w:p>
-      <w:pPr>
-        <w:rPr>
-          <w:sz w:val="36"/>
-          <w:lang w:val="es-419"/>
-        </w:rPr>
-      </w:pPr>
-    </w:p>
-    <w:p>
-      <w:pPr>
-        <w:rPr>
-          <w:sz w:val="36"/>
-          <w:lang w:val="es-419"/>
-        </w:rPr>
-      </w:pPr>
-    </w:p>
-    <w:p>
-      <w:pPr>
-        <w:rPr>
-          <w:sz w:val="36"/>
-          <w:lang w:val="es-419"/>
-        </w:rPr>
-      </w:pPr>
-    </w:p>
-    <w:p>
-      <w:pPr>
-        <w:rPr>
-          <w:sz w:val="36"/>
-          <w:lang w:val="es-419"/>
-        </w:rPr>
-      </w:pPr>
-    </w:p>
-    <w:p>
-      <w:pPr>
-        <w:rPr>
-          <w:sz w:val="36"/>
-          <w:lang w:val="es-419"/>
-        </w:rPr>
-      </w:pPr>
-    </w:p>
-    <w:p>
-      <w:pPr>
-        <w:rPr>
-          <w:sz w:val="36"/>
-          <w:lang w:val="es-419"/>
-        </w:rPr>
-      </w:pPr>
-      <w:r>
-        <w:rPr>
-          <w:sz w:val="36"/>
-          <w:lang w:val="es-419"/>
-        </w:rPr>
-        <w:br w:type="page"/>
-      </w:r>
     </w:p>
     <w:p>
       <w:pPr>
@@ -4326,7 +3960,6 @@
           <w:sz w:val="36"/>
           <w:lang w:val="es-419"/>
         </w:rPr>
-        <w:lastRenderedPageBreak/>
         <w:t>Eficiencia de la producción</w:t>
       </w:r>
     </w:p>
@@ -4357,26 +3990,26 @@
           <w:lang w:eastAsia="es-ES"/>
         </w:rPr>
         <w:drawing>
-          <wp:anchor distT="0" distB="0" distL="114300" distR="114300" simplePos="0" relativeHeight="251662336" behindDoc="0" locked="0" layoutInCell="1" allowOverlap="1">
+          <wp:anchor distT="0" distB="0" distL="114300" distR="114300" simplePos="0" relativeHeight="251673600" behindDoc="0" locked="0" layoutInCell="1" allowOverlap="1">
             <wp:simplePos x="0" y="0"/>
             <wp:positionH relativeFrom="column">
-              <wp:posOffset>320675</wp:posOffset>
+              <wp:posOffset>34290</wp:posOffset>
             </wp:positionH>
             <wp:positionV relativeFrom="paragraph">
-              <wp:posOffset>1247775</wp:posOffset>
+              <wp:posOffset>736600</wp:posOffset>
             </wp:positionV>
-            <wp:extent cx="5320030" cy="4987290"/>
-            <wp:effectExtent l="0" t="0" r="0" b="3810"/>
+            <wp:extent cx="5400040" cy="4501515"/>
+            <wp:effectExtent l="0" t="0" r="0" b="0"/>
             <wp:wrapThrough wrapText="bothSides">
               <wp:wrapPolygon edited="0">
                 <wp:start x="0" y="0"/>
-                <wp:lineTo x="0" y="21534"/>
-                <wp:lineTo x="21502" y="21534"/>
-                <wp:lineTo x="21502" y="0"/>
+                <wp:lineTo x="0" y="21481"/>
+                <wp:lineTo x="21488" y="21481"/>
+                <wp:lineTo x="21488" y="0"/>
                 <wp:lineTo x="0" y="0"/>
               </wp:wrapPolygon>
             </wp:wrapThrough>
-            <wp:docPr id="14" name="Imagen 14"/>
+            <wp:docPr id="13" name="Imagen 13"/>
             <wp:cNvGraphicFramePr>
               <a:graphicFrameLocks xmlns:a="http://schemas.openxmlformats.org/drawingml/2006/main" noChangeAspect="1"/>
             </wp:cNvGraphicFramePr>
@@ -4384,7 +4017,7 @@
               <a:graphicData uri="http://schemas.openxmlformats.org/drawingml/2006/picture">
                 <pic:pic xmlns:pic="http://schemas.openxmlformats.org/drawingml/2006/picture">
                   <pic:nvPicPr>
-                    <pic:cNvPr id="14" name="eficiencia.PNG"/>
+                    <pic:cNvPr id="13" name="Captura.JPG"/>
                     <pic:cNvPicPr/>
                   </pic:nvPicPr>
                   <pic:blipFill>
@@ -4402,7 +4035,7 @@
                   <pic:spPr>
                     <a:xfrm>
                       <a:off x="0" y="0"/>
-                      <a:ext cx="5320030" cy="4987290"/>
+                      <a:ext cx="5400040" cy="4501515"/>
                     </a:xfrm>
                     <a:prstGeom prst="rect">
                       <a:avLst/>
@@ -4446,15 +4079,19 @@
           <w:sz w:val="36"/>
           <w:lang w:val="es-419"/>
         </w:rPr>
-        <w:t xml:space="preserve"> </w:t>
-      </w:r>
-      <w:r>
-        <w:rPr>
-          <w:sz w:val="36"/>
-          <w:lang w:val="es-419"/>
-        </w:rPr>
-        <w:t>cantidad de prendas que realizo</w:t>
-      </w:r>
+        <w:t xml:space="preserve"> cantidad de prendas que realizo</w:t>
+      </w:r>
+    </w:p>
+    <w:p>
+      <w:pPr>
+        <w:pStyle w:val="Prrafodelista"/>
+        <w:ind w:left="1080"/>
+        <w:jc w:val="both"/>
+        <w:rPr>
+          <w:sz w:val="36"/>
+          <w:lang w:val="es-419"/>
+        </w:rPr>
+      </w:pPr>
     </w:p>
     <w:p>
       <w:pPr>
@@ -4583,14 +4220,7 @@
           <w:sz w:val="36"/>
           <w:lang w:val="es-419"/>
         </w:rPr>
-        <w:t xml:space="preserve">Tipo C: La prenda no </w:t>
-      </w:r>
-      <w:r>
-        <w:rPr>
-          <w:sz w:val="36"/>
-          <w:lang w:val="es-419"/>
-        </w:rPr>
-        <w:t>sirve</w:t>
+        <w:t>Tipo C: La prenda no sirve</w:t>
       </w:r>
     </w:p>
     <w:p>
@@ -4679,16 +4309,7 @@
       <w:pPr>
         <w:pStyle w:val="Prrafodelista"/>
         <w:ind w:left="1080"/>
-        <w:rPr>
-          <w:sz w:val="36"/>
-          <w:lang w:val="es-419"/>
-        </w:rPr>
-      </w:pPr>
-    </w:p>
-    <w:p>
-      <w:pPr>
-        <w:pStyle w:val="Prrafodelista"/>
-        <w:ind w:left="1080"/>
+        <w:jc w:val="both"/>
         <w:rPr>
           <w:sz w:val="36"/>
           <w:lang w:val="es-419"/>
@@ -4697,14 +4318,13 @@
       <w:r>
         <w:rPr>
           <w:noProof/>
-          <w:sz w:val="36"/>
           <w:lang w:eastAsia="es-ES"/>
         </w:rPr>
         <w:drawing>
-          <wp:inline distT="0" distB="0" distL="0" distR="0">
-            <wp:extent cx="4839375" cy="3781953"/>
-            <wp:effectExtent l="0" t="0" r="0" b="9525"/>
-            <wp:docPr id="15" name="Imagen 15"/>
+          <wp:inline distT="0" distB="0" distL="0" distR="0" wp14:anchorId="7F8D0A00" wp14:editId="3704D636">
+            <wp:extent cx="5153025" cy="4476750"/>
+            <wp:effectExtent l="0" t="0" r="9525" b="0"/>
+            <wp:docPr id="14" name="Imagen 14"/>
             <wp:cNvGraphicFramePr>
               <a:graphicFrameLocks xmlns:a="http://schemas.openxmlformats.org/drawingml/2006/main" noChangeAspect="1"/>
             </wp:cNvGraphicFramePr>
@@ -4712,17 +4332,11 @@
               <a:graphicData uri="http://schemas.openxmlformats.org/drawingml/2006/picture">
                 <pic:pic xmlns:pic="http://schemas.openxmlformats.org/drawingml/2006/picture">
                   <pic:nvPicPr>
-                    <pic:cNvPr id="15" name="Calidad.PNG"/>
+                    <pic:cNvPr id="1" name=""/>
                     <pic:cNvPicPr/>
                   </pic:nvPicPr>
                   <pic:blipFill>
-                    <a:blip r:embed="rId20">
-                      <a:extLst>
-                        <a:ext uri="{28A0092B-C50C-407E-A947-70E740481C1C}">
-                          <a14:useLocalDpi xmlns:a14="http://schemas.microsoft.com/office/drawing/2010/main" val="0"/>
-                        </a:ext>
-                      </a:extLst>
-                    </a:blip>
+                    <a:blip r:embed="rId20"/>
                     <a:stretch>
                       <a:fillRect/>
                     </a:stretch>
@@ -4730,7 +4344,7 @@
                   <pic:spPr>
                     <a:xfrm>
                       <a:off x="0" y="0"/>
-                      <a:ext cx="4839375" cy="3781953"/>
+                      <a:ext cx="5153025" cy="4476750"/>
                     </a:xfrm>
                     <a:prstGeom prst="rect">
                       <a:avLst/>
@@ -4746,6 +4360,26 @@
     <w:p>
       <w:pPr>
         <w:pStyle w:val="Prrafodelista"/>
+        <w:ind w:left="1080"/>
+        <w:rPr>
+          <w:sz w:val="36"/>
+          <w:lang w:val="es-419"/>
+        </w:rPr>
+      </w:pPr>
+    </w:p>
+    <w:p>
+      <w:pPr>
+        <w:pStyle w:val="Prrafodelista"/>
+        <w:ind w:left="1080"/>
+        <w:rPr>
+          <w:sz w:val="36"/>
+          <w:lang w:val="es-419"/>
+        </w:rPr>
+      </w:pPr>
+    </w:p>
+    <w:p>
+      <w:pPr>
+        <w:pStyle w:val="Prrafodelista"/>
         <w:numPr>
           <w:ilvl w:val="0"/>
           <w:numId w:val="3"/>
@@ -4794,31 +4428,95 @@
       </w:pPr>
       <w:r>
         <w:rPr>
+          <w:sz w:val="36"/>
+          <w:lang w:val="es-419"/>
+        </w:rPr>
+        <w:t xml:space="preserve">El usuario podrá saber en </w:t>
+      </w:r>
+      <w:r>
+        <w:rPr>
+          <w:sz w:val="36"/>
+          <w:lang w:val="es-419"/>
+        </w:rPr>
+        <w:t>qué</w:t>
+      </w:r>
+      <w:r>
+        <w:rPr>
+          <w:sz w:val="36"/>
+          <w:lang w:val="es-419"/>
+        </w:rPr>
+        <w:t xml:space="preserve"> etapa se encuentra la producción</w:t>
+      </w:r>
+      <w:r>
+        <w:rPr>
+          <w:sz w:val="36"/>
+          <w:lang w:val="es-419"/>
+        </w:rPr>
+        <w:t xml:space="preserve">, cuando el usuario empiece ficha técnica de diseño nos dará la “notificación de proceso” donde tendrán que seleccionar la opción Empezó para seguir con el diseño </w:t>
+      </w:r>
+      <w:r>
+        <w:rPr>
+          <w:sz w:val="36"/>
+          <w:lang w:val="es-419"/>
+        </w:rPr>
+        <w:t xml:space="preserve">de esa ficha técnica y así </w:t>
+      </w:r>
+      <w:r>
+        <w:rPr>
+          <w:sz w:val="36"/>
+          <w:lang w:val="es-419"/>
+        </w:rPr>
+        <w:t xml:space="preserve">poder entrar a las demás fichas </w:t>
+      </w:r>
+      <w:r>
+        <w:rPr>
+          <w:sz w:val="36"/>
+          <w:lang w:val="es-419"/>
+        </w:rPr>
+        <w:t xml:space="preserve">una vez termine de crear todas las fichas técnicas </w:t>
+      </w:r>
+      <w:r>
+        <w:rPr>
+          <w:sz w:val="36"/>
+          <w:lang w:val="es-419"/>
+        </w:rPr>
+        <w:t>tendrá que darle en Fina</w:t>
+      </w:r>
+      <w:r>
+        <w:rPr>
+          <w:sz w:val="36"/>
+          <w:lang w:val="es-419"/>
+        </w:rPr>
+        <w:t xml:space="preserve">lizo para poder continuar con las siguientes etapas de </w:t>
+      </w:r>
+      <w:r>
+        <w:rPr>
+          <w:sz w:val="36"/>
+          <w:lang w:val="es-419"/>
+        </w:rPr>
+        <w:t>confección</w:t>
+      </w:r>
+    </w:p>
+    <w:p>
+      <w:pPr>
+        <w:pStyle w:val="Prrafodelista"/>
+        <w:jc w:val="both"/>
+        <w:rPr>
+          <w:sz w:val="36"/>
+          <w:lang w:val="es-419"/>
+        </w:rPr>
+      </w:pPr>
+      <w:r>
+        <w:rPr>
           <w:noProof/>
           <w:sz w:val="36"/>
           <w:lang w:eastAsia="es-ES"/>
         </w:rPr>
         <w:drawing>
-          <wp:anchor distT="0" distB="0" distL="114300" distR="114300" simplePos="0" relativeHeight="251667456" behindDoc="0" locked="0" layoutInCell="1" allowOverlap="1">
-            <wp:simplePos x="0" y="0"/>
-            <wp:positionH relativeFrom="column">
-              <wp:posOffset>451485</wp:posOffset>
-            </wp:positionH>
-            <wp:positionV relativeFrom="paragraph">
-              <wp:posOffset>2364105</wp:posOffset>
-            </wp:positionV>
-            <wp:extent cx="4975225" cy="3790950"/>
-            <wp:effectExtent l="0" t="0" r="0" b="0"/>
-            <wp:wrapThrough wrapText="bothSides">
-              <wp:wrapPolygon edited="0">
-                <wp:start x="0" y="0"/>
-                <wp:lineTo x="0" y="21491"/>
-                <wp:lineTo x="21504" y="21491"/>
-                <wp:lineTo x="21504" y="0"/>
-                <wp:lineTo x="0" y="0"/>
-              </wp:wrapPolygon>
-            </wp:wrapThrough>
-            <wp:docPr id="21" name="Imagen 21"/>
+          <wp:inline distT="0" distB="0" distL="0" distR="0">
+            <wp:extent cx="5400040" cy="5161280"/>
+            <wp:effectExtent l="0" t="0" r="0" b="1270"/>
+            <wp:docPr id="16" name="Imagen 16"/>
             <wp:cNvGraphicFramePr>
               <a:graphicFrameLocks xmlns:a="http://schemas.openxmlformats.org/drawingml/2006/main" noChangeAspect="1"/>
             </wp:cNvGraphicFramePr>
@@ -4826,7 +4524,7 @@
               <a:graphicData uri="http://schemas.openxmlformats.org/drawingml/2006/picture">
                 <pic:pic xmlns:pic="http://schemas.openxmlformats.org/drawingml/2006/picture">
                   <pic:nvPicPr>
-                    <pic:cNvPr id="21" name="notificaciónP.PNG"/>
+                    <pic:cNvPr id="16" name="Notificacion.JPG"/>
                     <pic:cNvPicPr/>
                   </pic:nvPicPr>
                   <pic:blipFill>
@@ -4844,7 +4542,7 @@
                   <pic:spPr>
                     <a:xfrm>
                       <a:off x="0" y="0"/>
-                      <a:ext cx="4975225" cy="3790950"/>
+                      <a:ext cx="5400040" cy="5161280"/>
                     </a:xfrm>
                     <a:prstGeom prst="rect">
                       <a:avLst/>
@@ -4853,73 +4551,9 @@
                 </pic:pic>
               </a:graphicData>
             </a:graphic>
-            <wp14:sizeRelH relativeFrom="page">
-              <wp14:pctWidth>0</wp14:pctWidth>
-            </wp14:sizeRelH>
-            <wp14:sizeRelV relativeFrom="page">
-              <wp14:pctHeight>0</wp14:pctHeight>
-            </wp14:sizeRelV>
-          </wp:anchor>
+          </wp:inline>
         </w:drawing>
       </w:r>
-      <w:r>
-        <w:rPr>
-          <w:sz w:val="36"/>
-          <w:lang w:val="es-419"/>
-        </w:rPr>
-        <w:t>El usuario podrá saber en que etapa se encuentra la producción</w:t>
-      </w:r>
-      <w:r>
-        <w:rPr>
-          <w:sz w:val="36"/>
-          <w:lang w:val="es-419"/>
-        </w:rPr>
-        <w:t xml:space="preserve">, cuando el usuario empiece ficha técnica de diseño nos dará la “notificación de proceso” donde tendrán que seleccionar la opción Empezó para seguir con el diseño </w:t>
-      </w:r>
-      <w:r>
-        <w:rPr>
-          <w:sz w:val="36"/>
-          <w:lang w:val="es-419"/>
-        </w:rPr>
-        <w:t xml:space="preserve">de esa ficha técnica y así </w:t>
-      </w:r>
-      <w:r>
-        <w:rPr>
-          <w:sz w:val="36"/>
-          <w:lang w:val="es-419"/>
-        </w:rPr>
-        <w:t xml:space="preserve">poder entrar a las demás fichas </w:t>
-      </w:r>
-      <w:r>
-        <w:rPr>
-          <w:sz w:val="36"/>
-          <w:lang w:val="es-419"/>
-        </w:rPr>
-        <w:t xml:space="preserve">una vez termine de crear todas las fichas técnicas </w:t>
-      </w:r>
-      <w:r>
-        <w:rPr>
-          <w:sz w:val="36"/>
-          <w:lang w:val="es-419"/>
-        </w:rPr>
-        <w:t>tendrá que darle en Fina</w:t>
-      </w:r>
-      <w:r>
-        <w:rPr>
-          <w:sz w:val="36"/>
-          <w:lang w:val="es-419"/>
-        </w:rPr>
-        <w:t xml:space="preserve">lizo para poder continuar con las siguientes etapas de </w:t>
-      </w:r>
-      <w:r>
-        <w:rPr>
-          <w:sz w:val="36"/>
-          <w:lang w:val="es-419"/>
-        </w:rPr>
-        <w:t>confección</w:t>
-      </w:r>
-      <w:bookmarkStart w:id="0" w:name="_GoBack"/>
-      <w:bookmarkEnd w:id="0"/>
     </w:p>
     <w:p>
       <w:pPr>
@@ -6694,7 +6328,7 @@
 </file>
 
 <file path=customXml/itemProps1.xml><?xml version="1.0" encoding="utf-8"?>
-<ds:datastoreItem xmlns:ds="http://schemas.openxmlformats.org/officeDocument/2006/customXml" ds:itemID="{C3149EA1-3BE7-4096-93F5-931F7CA2E2A8}">
+<ds:datastoreItem xmlns:ds="http://schemas.openxmlformats.org/officeDocument/2006/customXml" ds:itemID="{5417AC47-2E0D-464E-94FA-3EA2056DB30E}">
   <ds:schemaRefs>
     <ds:schemaRef ds:uri="http://schemas.openxmlformats.org/officeDocument/2006/bibliography"/>
   </ds:schemaRefs>

</xml_diff>